<commit_message>
ajout doc PNG et PDF
</commit_message>
<xml_diff>
--- a/src/doc/Documentation - Use Case - ALI AHMED - MOURTADHOI.docx
+++ b/src/doc/Documentation - Use Case - ALI AHMED - MOURTADHOI.docx
@@ -2284,8 +2284,106 @@
         <w:t>Scénarios d’exceptions :</w:t>
       </w:r>
     </w:p>
+    <w:p>
+      <w:pPr>
+        <w:spacing w:after="0"/>
+        <w:rPr>
+          <w:sz w:val="24"/>
+          <w:szCs w:val="24"/>
+        </w:rPr>
+      </w:pPr>
+      <w:r>
+        <w:rPr>
+          <w:noProof/>
+        </w:rPr>
+        <w:drawing>
+          <wp:inline distT="0" distB="0" distL="0" distR="0" wp14:anchorId="066FF13B" wp14:editId="0F86130B">
+            <wp:extent cx="5467350" cy="8477250"/>
+            <wp:effectExtent l="0" t="0" r="0" b="0"/>
+            <wp:docPr id="2" name="Image 2"/>
+            <wp:cNvGraphicFramePr>
+              <a:graphicFrameLocks xmlns:a="http://schemas.openxmlformats.org/drawingml/2006/main" noChangeAspect="1"/>
+            </wp:cNvGraphicFramePr>
+            <a:graphic xmlns:a="http://schemas.openxmlformats.org/drawingml/2006/main">
+              <a:graphicData uri="http://schemas.openxmlformats.org/drawingml/2006/picture">
+                <pic:pic xmlns:pic="http://schemas.openxmlformats.org/drawingml/2006/picture">
+                  <pic:nvPicPr>
+                    <pic:cNvPr id="1" name=""/>
+                    <pic:cNvPicPr/>
+                  </pic:nvPicPr>
+                  <pic:blipFill>
+                    <a:blip r:embed="rId7"/>
+                    <a:stretch>
+                      <a:fillRect/>
+                    </a:stretch>
+                  </pic:blipFill>
+                  <pic:spPr>
+                    <a:xfrm>
+                      <a:off x="0" y="0"/>
+                      <a:ext cx="5467350" cy="8477250"/>
+                    </a:xfrm>
+                    <a:prstGeom prst="rect">
+                      <a:avLst/>
+                    </a:prstGeom>
+                  </pic:spPr>
+                </pic:pic>
+              </a:graphicData>
+            </a:graphic>
+          </wp:inline>
+        </w:drawing>
+      </w:r>
+    </w:p>
+    <w:p>
+      <w:pPr>
+        <w:spacing w:after="0"/>
+        <w:rPr>
+          <w:sz w:val="24"/>
+          <w:szCs w:val="24"/>
+        </w:rPr>
+      </w:pPr>
+      <w:r>
+        <w:rPr>
+          <w:noProof/>
+        </w:rPr>
+        <w:drawing>
+          <wp:inline distT="0" distB="0" distL="0" distR="0" wp14:anchorId="45605BCC" wp14:editId="1CAE68AB">
+            <wp:extent cx="4848225" cy="3257550"/>
+            <wp:effectExtent l="0" t="0" r="9525" b="0"/>
+            <wp:docPr id="1" name="Image 1"/>
+            <wp:cNvGraphicFramePr>
+              <a:graphicFrameLocks xmlns:a="http://schemas.openxmlformats.org/drawingml/2006/main" noChangeAspect="1"/>
+            </wp:cNvGraphicFramePr>
+            <a:graphic xmlns:a="http://schemas.openxmlformats.org/drawingml/2006/main">
+              <a:graphicData uri="http://schemas.openxmlformats.org/drawingml/2006/picture">
+                <pic:pic xmlns:pic="http://schemas.openxmlformats.org/drawingml/2006/picture">
+                  <pic:nvPicPr>
+                    <pic:cNvPr id="1" name=""/>
+                    <pic:cNvPicPr/>
+                  </pic:nvPicPr>
+                  <pic:blipFill>
+                    <a:blip r:embed="rId8"/>
+                    <a:stretch>
+                      <a:fillRect/>
+                    </a:stretch>
+                  </pic:blipFill>
+                  <pic:spPr>
+                    <a:xfrm>
+                      <a:off x="0" y="0"/>
+                      <a:ext cx="4848225" cy="3257550"/>
+                    </a:xfrm>
+                    <a:prstGeom prst="rect">
+                      <a:avLst/>
+                    </a:prstGeom>
+                  </pic:spPr>
+                </pic:pic>
+              </a:graphicData>
+            </a:graphic>
+          </wp:inline>
+        </w:drawing>
+      </w:r>
+    </w:p>
     <w:sectPr>
-      <w:headerReference w:type="default" r:id="rId7"/>
+      <w:headerReference w:type="default" r:id="rId9"/>
       <w:pgSz w:w="11906" w:h="16838"/>
       <w:pgMar w:top="1417" w:right="1417" w:bottom="1417" w:left="1417" w:header="708" w:footer="708" w:gutter="0"/>
       <w:cols w:space="708"/>

</xml_diff>

<commit_message>
diagrmame classe domaine et sequence
</commit_message>
<xml_diff>
--- a/src/doc/Documentation - Use Case - ALI AHMED - MOURTADHOI.docx
+++ b/src/doc/Documentation - Use Case - ALI AHMED - MOURTADHOI.docx
@@ -1,6 +1,6 @@
 
 <file path=word/document.xml><?xml version="1.0" encoding="utf-8"?>
-<w:document xmlns:wpc="http://schemas.microsoft.com/office/word/2010/wordprocessingCanvas" xmlns:cx="http://schemas.microsoft.com/office/drawing/2014/chartex" xmlns:cx1="http://schemas.microsoft.com/office/drawing/2015/9/8/chartex" xmlns:cx2="http://schemas.microsoft.com/office/drawing/2015/10/21/chartex" xmlns:cx3="http://schemas.microsoft.com/office/drawing/2016/5/9/chartex" xmlns:cx4="http://schemas.microsoft.com/office/drawing/2016/5/10/chartex" xmlns:cx5="http://schemas.microsoft.com/office/drawing/2016/5/11/chartex" xmlns:cx6="http://schemas.microsoft.com/office/drawing/2016/5/12/chartex" xmlns:cx7="http://schemas.microsoft.com/office/drawing/2016/5/13/chartex" xmlns:cx8="http://schemas.microsoft.com/office/drawing/2016/5/14/chartex" xmlns:mc="http://schemas.openxmlformats.org/markup-compatibility/2006" xmlns:aink="http://schemas.microsoft.com/office/drawing/2016/ink" xmlns:am3d="http://schemas.microsoft.com/office/drawing/2017/model3d" xmlns:o="urn:schemas-microsoft-com:office:office" xmlns:r="http://schemas.openxmlformats.org/officeDocument/2006/relationships" xmlns:m="http://schemas.openxmlformats.org/officeDocument/2006/math" xmlns:v="urn:schemas-microsoft-com:vml" xmlns:wp14="http://schemas.microsoft.com/office/word/2010/wordprocessingDrawing" xmlns:wp="http://schemas.openxmlformats.org/drawingml/2006/wordprocessingDrawing" xmlns:w10="urn:schemas-microsoft-com:office:word" xmlns:w="http://schemas.openxmlformats.org/wordprocessingml/2006/main" xmlns:w14="http://schemas.microsoft.com/office/word/2010/wordml" xmlns:w15="http://schemas.microsoft.com/office/word/2012/wordml" xmlns:w16cex="http://schemas.microsoft.com/office/word/2018/wordml/cex" xmlns:w16cid="http://schemas.microsoft.com/office/word/2016/wordml/cid" xmlns:w16="http://schemas.microsoft.com/office/word/2018/wordml" xmlns:w16se="http://schemas.microsoft.com/office/word/2015/wordml/symex" xmlns:wpg="http://schemas.microsoft.com/office/word/2010/wordprocessingGroup" xmlns:wpi="http://schemas.microsoft.com/office/word/2010/wordprocessingInk" xmlns:wne="http://schemas.microsoft.com/office/word/2006/wordml" xmlns:wps="http://schemas.microsoft.com/office/word/2010/wordprocessingShape" mc:Ignorable="w14 w15 w16se w16cid w16 w16cex wp14">
+<w:document xmlns:wpc="http://schemas.microsoft.com/office/word/2010/wordprocessingCanvas" xmlns:mc="http://schemas.openxmlformats.org/markup-compatibility/2006" xmlns:o="urn:schemas-microsoft-com:office:office" xmlns:r="http://schemas.openxmlformats.org/officeDocument/2006/relationships" xmlns:m="http://schemas.openxmlformats.org/officeDocument/2006/math" xmlns:v="urn:schemas-microsoft-com:vml" xmlns:wp14="http://schemas.microsoft.com/office/word/2010/wordprocessingDrawing" xmlns:wp="http://schemas.openxmlformats.org/drawingml/2006/wordprocessingDrawing" xmlns:w10="urn:schemas-microsoft-com:office:word" xmlns:w="http://schemas.openxmlformats.org/wordprocessingml/2006/main" xmlns:w14="http://schemas.microsoft.com/office/word/2010/wordml" xmlns:w15="http://schemas.microsoft.com/office/word/2012/wordml" xmlns:wpg="http://schemas.microsoft.com/office/word/2010/wordprocessingGroup" xmlns:wpi="http://schemas.microsoft.com/office/word/2010/wordprocessingInk" xmlns:wne="http://schemas.microsoft.com/office/word/2006/wordml" xmlns:wps="http://schemas.microsoft.com/office/word/2010/wordprocessingShape" mc:Ignorable="w14 w15 wp14">
   <w:body>
     <w:p>
       <w:pPr>
@@ -10,7 +10,7 @@
     </w:p>
     <w:p>
       <w:pPr>
-        <w:pStyle w:val="Paragraphedeliste"/>
+        <w:pStyle w:val="ListParagraph"/>
         <w:numPr>
           <w:ilvl w:val="0"/>
           <w:numId w:val="2"/>
@@ -37,7 +37,7 @@
     </w:p>
     <w:p>
       <w:pPr>
-        <w:pStyle w:val="Paragraphedeliste"/>
+        <w:pStyle w:val="ListParagraph"/>
         <w:spacing w:after="0"/>
         <w:rPr>
           <w:b/>
@@ -50,7 +50,7 @@
     </w:p>
     <w:p>
       <w:pPr>
-        <w:pStyle w:val="Paragraphedeliste"/>
+        <w:pStyle w:val="ListParagraph"/>
         <w:spacing w:after="0"/>
         <w:ind w:left="0"/>
         <w:rPr>
@@ -109,7 +109,7 @@
     </w:p>
     <w:p>
       <w:pPr>
-        <w:pStyle w:val="Paragraphedeliste"/>
+        <w:pStyle w:val="ListParagraph"/>
         <w:numPr>
           <w:ilvl w:val="0"/>
           <w:numId w:val="1"/>
@@ -126,8 +126,201 @@
           <w:sz w:val="24"/>
           <w:szCs w:val="24"/>
         </w:rPr>
-        <w:t xml:space="preserve">Acteur 1 : </w:t>
-      </w:r>
+        <w:t>A</w:t>
+      </w:r>
+      <w:r>
+        <w:rPr>
+          <w:sz w:val="24"/>
+          <w:szCs w:val="24"/>
+        </w:rPr>
+        <w:t>cteur 1</w:t>
+      </w:r>
+      <w:r>
+        <w:rPr>
+          <w:sz w:val="24"/>
+          <w:szCs w:val="24"/>
+        </w:rPr>
+        <w:t> : Le joueur</w:t>
+      </w:r>
+    </w:p>
+    <w:p>
+      <w:pPr>
+        <w:pStyle w:val="ListParagraph"/>
+        <w:spacing w:after="0"/>
+        <w:ind w:left="708"/>
+        <w:rPr>
+          <w:sz w:val="24"/>
+          <w:szCs w:val="24"/>
+        </w:rPr>
+      </w:pPr>
+    </w:p>
+    <w:p>
+      <w:pPr>
+        <w:spacing w:after="0"/>
+        <w:rPr>
+          <w:sz w:val="24"/>
+          <w:szCs w:val="24"/>
+        </w:rPr>
+      </w:pPr>
+      <w:r>
+        <w:rPr>
+          <w:sz w:val="24"/>
+          <w:szCs w:val="24"/>
+        </w:rPr>
+        <w:t>Evènement déclencheur :</w:t>
+      </w:r>
+    </w:p>
+    <w:p>
+      <w:pPr>
+        <w:spacing w:after="0"/>
+        <w:rPr>
+          <w:sz w:val="24"/>
+          <w:szCs w:val="24"/>
+        </w:rPr>
+      </w:pPr>
+      <w:r>
+        <w:rPr>
+          <w:sz w:val="24"/>
+          <w:szCs w:val="24"/>
+        </w:rPr>
+        <w:t>Préconditions : Il faut au moins un animal à nourrir dans le Zoo.</w:t>
+      </w:r>
+    </w:p>
+    <w:p>
+      <w:pPr>
+        <w:spacing w:after="0"/>
+        <w:rPr>
+          <w:sz w:val="24"/>
+          <w:szCs w:val="24"/>
+        </w:rPr>
+      </w:pPr>
+      <w:r>
+        <w:rPr>
+          <w:sz w:val="24"/>
+          <w:szCs w:val="24"/>
+        </w:rPr>
+        <w:t>Postconditions :</w:t>
+      </w:r>
+    </w:p>
+    <w:p>
+      <w:pPr>
+        <w:spacing w:after="0"/>
+        <w:rPr>
+          <w:sz w:val="24"/>
+          <w:szCs w:val="24"/>
+        </w:rPr>
+      </w:pPr>
+      <w:r>
+        <w:rPr>
+          <w:sz w:val="24"/>
+          <w:szCs w:val="24"/>
+        </w:rPr>
+        <w:t>Exigences spécifiques :</w:t>
+      </w:r>
+    </w:p>
+    <w:p>
+      <w:pPr>
+        <w:spacing w:after="0"/>
+        <w:ind w:left="708"/>
+        <w:rPr>
+          <w:sz w:val="24"/>
+          <w:szCs w:val="24"/>
+        </w:rPr>
+      </w:pPr>
+    </w:p>
+    <w:p>
+      <w:pPr>
+        <w:pStyle w:val="ListParagraph"/>
+        <w:numPr>
+          <w:ilvl w:val="0"/>
+          <w:numId w:val="2"/>
+        </w:numPr>
+        <w:spacing w:after="0"/>
+        <w:rPr>
+          <w:b/>
+          <w:bCs/>
+          <w:sz w:val="24"/>
+          <w:szCs w:val="24"/>
+          <w:u w:val="single"/>
+        </w:rPr>
+      </w:pPr>
+      <w:r>
+        <w:rPr>
+          <w:b/>
+          <w:bCs/>
+          <w:sz w:val="24"/>
+          <w:szCs w:val="24"/>
+          <w:u w:val="single"/>
+        </w:rPr>
+        <w:t>Description des scénarios :</w:t>
+      </w:r>
+    </w:p>
+    <w:p>
+      <w:pPr>
+        <w:spacing w:after="0"/>
+        <w:rPr>
+          <w:b/>
+          <w:bCs/>
+          <w:sz w:val="24"/>
+          <w:szCs w:val="24"/>
+          <w:u w:val="single"/>
+        </w:rPr>
+      </w:pPr>
+    </w:p>
+    <w:p>
+      <w:pPr>
+        <w:spacing w:after="0"/>
+        <w:rPr>
+          <w:sz w:val="24"/>
+          <w:szCs w:val="24"/>
+        </w:rPr>
+      </w:pPr>
+      <w:r>
+        <w:rPr>
+          <w:sz w:val="24"/>
+          <w:szCs w:val="24"/>
+        </w:rPr>
+        <w:t>Scénario nominal :</w:t>
+      </w:r>
+    </w:p>
+    <w:p>
+      <w:pPr>
+        <w:spacing w:after="0"/>
+        <w:rPr>
+          <w:sz w:val="24"/>
+          <w:szCs w:val="24"/>
+        </w:rPr>
+      </w:pPr>
+      <w:r>
+        <w:rPr>
+          <w:sz w:val="24"/>
+          <w:szCs w:val="24"/>
+        </w:rPr>
+        <w:t>Ce cas d’utilisation commence quand le joueur souhaite nourrir un animal.</w:t>
+      </w:r>
+    </w:p>
+    <w:p>
+      <w:pPr>
+        <w:spacing w:after="0"/>
+        <w:rPr>
+          <w:sz w:val="24"/>
+          <w:szCs w:val="24"/>
+        </w:rPr>
+      </w:pPr>
+    </w:p>
+    <w:p>
+      <w:pPr>
+        <w:pStyle w:val="ListParagraph"/>
+        <w:numPr>
+          <w:ilvl w:val="0"/>
+          <w:numId w:val="3"/>
+        </w:numPr>
+        <w:spacing w:after="0"/>
+        <w:rPr>
+          <w:sz w:val="24"/>
+          <w:szCs w:val="24"/>
+        </w:rPr>
+      </w:pPr>
       <w:proofErr w:type="spellStart"/>
       <w:r>
         <w:rPr>
@@ -137,10 +330,515 @@
         <w:t>JeuZoo</w:t>
       </w:r>
       <w:proofErr w:type="spellEnd"/>
-    </w:p>
-    <w:p>
-      <w:pPr>
-        <w:pStyle w:val="Paragraphedeliste"/>
+      <w:r>
+        <w:rPr>
+          <w:sz w:val="24"/>
+          <w:szCs w:val="24"/>
+        </w:rPr>
+        <w:t xml:space="preserve"> propose un moyen de nourrir un animal</w:t>
+      </w:r>
+    </w:p>
+    <w:p>
+      <w:pPr>
+        <w:pStyle w:val="ListParagraph"/>
+        <w:numPr>
+          <w:ilvl w:val="0"/>
+          <w:numId w:val="3"/>
+        </w:numPr>
+        <w:spacing w:after="0"/>
+        <w:rPr>
+          <w:sz w:val="24"/>
+          <w:szCs w:val="24"/>
+        </w:rPr>
+      </w:pPr>
+      <w:r>
+        <w:rPr>
+          <w:sz w:val="24"/>
+          <w:szCs w:val="24"/>
+        </w:rPr>
+        <w:t>Le joueur choisi de nourrir un animal</w:t>
+      </w:r>
+    </w:p>
+    <w:p>
+      <w:pPr>
+        <w:pStyle w:val="ListParagraph"/>
+        <w:numPr>
+          <w:ilvl w:val="0"/>
+          <w:numId w:val="3"/>
+        </w:numPr>
+        <w:spacing w:after="0"/>
+        <w:rPr>
+          <w:sz w:val="24"/>
+          <w:szCs w:val="24"/>
+        </w:rPr>
+      </w:pPr>
+      <w:proofErr w:type="spellStart"/>
+      <w:r>
+        <w:rPr>
+          <w:sz w:val="24"/>
+          <w:szCs w:val="24"/>
+        </w:rPr>
+        <w:t>JeuZoo</w:t>
+      </w:r>
+      <w:proofErr w:type="spellEnd"/>
+      <w:r>
+        <w:rPr>
+          <w:sz w:val="24"/>
+          <w:szCs w:val="24"/>
+        </w:rPr>
+        <w:t xml:space="preserve"> nourrit l’animal</w:t>
+      </w:r>
+    </w:p>
+    <w:p>
+      <w:pPr>
+        <w:spacing w:after="0"/>
+        <w:rPr>
+          <w:sz w:val="24"/>
+          <w:szCs w:val="24"/>
+        </w:rPr>
+      </w:pPr>
+    </w:p>
+    <w:p>
+      <w:pPr>
+        <w:spacing w:after="0"/>
+        <w:rPr>
+          <w:sz w:val="24"/>
+          <w:szCs w:val="24"/>
+        </w:rPr>
+      </w:pPr>
+      <w:r>
+        <w:rPr>
+          <w:sz w:val="24"/>
+          <w:szCs w:val="24"/>
+        </w:rPr>
+        <w:t>Scénarios alternatifs :</w:t>
+      </w:r>
+    </w:p>
+    <w:p>
+      <w:pPr>
+        <w:pStyle w:val="ListParagraph"/>
+        <w:numPr>
+          <w:ilvl w:val="0"/>
+          <w:numId w:val="6"/>
+        </w:numPr>
+        <w:spacing w:after="0"/>
+        <w:rPr>
+          <w:sz w:val="24"/>
+          <w:szCs w:val="24"/>
+        </w:rPr>
+      </w:pPr>
+    </w:p>
+    <w:p>
+      <w:pPr>
+        <w:pStyle w:val="ListParagraph"/>
+        <w:numPr>
+          <w:ilvl w:val="0"/>
+          <w:numId w:val="6"/>
+        </w:numPr>
+        <w:spacing w:after="0"/>
+        <w:rPr>
+          <w:sz w:val="24"/>
+          <w:szCs w:val="24"/>
+        </w:rPr>
+      </w:pPr>
+      <w:r>
+        <w:rPr>
+          <w:sz w:val="24"/>
+          <w:szCs w:val="24"/>
+        </w:rPr>
+        <w:t>L’animal est Singe</w:t>
+      </w:r>
+    </w:p>
+    <w:p>
+      <w:pPr>
+        <w:pStyle w:val="ListParagraph"/>
+        <w:numPr>
+          <w:ilvl w:val="1"/>
+          <w:numId w:val="6"/>
+        </w:numPr>
+        <w:spacing w:after="0"/>
+        <w:rPr>
+          <w:sz w:val="24"/>
+          <w:szCs w:val="24"/>
+        </w:rPr>
+      </w:pPr>
+      <w:r>
+        <w:rPr>
+          <w:sz w:val="24"/>
+          <w:szCs w:val="24"/>
+        </w:rPr>
+        <w:t>Le Singe grossit de 3.3kg.</w:t>
+      </w:r>
+    </w:p>
+    <w:p>
+      <w:pPr>
+        <w:pStyle w:val="ListParagraph"/>
+        <w:spacing w:after="0"/>
+        <w:rPr>
+          <w:sz w:val="24"/>
+          <w:szCs w:val="24"/>
+        </w:rPr>
+      </w:pPr>
+      <w:r>
+        <w:rPr>
+          <w:sz w:val="24"/>
+          <w:szCs w:val="24"/>
+        </w:rPr>
+        <w:t xml:space="preserve">L’animal est un </w:t>
+      </w:r>
+      <w:r>
+        <w:rPr>
+          <w:sz w:val="24"/>
+          <w:szCs w:val="24"/>
+        </w:rPr>
+        <w:t>T</w:t>
+      </w:r>
+      <w:r>
+        <w:rPr>
+          <w:sz w:val="24"/>
+          <w:szCs w:val="24"/>
+        </w:rPr>
+        <w:t xml:space="preserve">igre </w:t>
+      </w:r>
+    </w:p>
+    <w:p>
+      <w:pPr>
+        <w:pStyle w:val="ListParagraph"/>
+        <w:numPr>
+          <w:ilvl w:val="0"/>
+          <w:numId w:val="7"/>
+        </w:numPr>
+        <w:spacing w:after="0"/>
+        <w:rPr>
+          <w:sz w:val="24"/>
+          <w:szCs w:val="24"/>
+        </w:rPr>
+      </w:pPr>
+      <w:r>
+        <w:rPr>
+          <w:sz w:val="24"/>
+          <w:szCs w:val="24"/>
+        </w:rPr>
+        <w:t>Le tigre grossit de 4.2 kg.</w:t>
+      </w:r>
+    </w:p>
+    <w:p>
+      <w:pPr>
+        <w:spacing w:after="0"/>
+        <w:ind w:left="708"/>
+        <w:rPr>
+          <w:sz w:val="24"/>
+          <w:szCs w:val="24"/>
+        </w:rPr>
+      </w:pPr>
+      <w:r>
+        <w:rPr>
+          <w:sz w:val="24"/>
+          <w:szCs w:val="24"/>
+        </w:rPr>
+        <w:t xml:space="preserve">L’animal est un </w:t>
+      </w:r>
+      <w:proofErr w:type="spellStart"/>
+      <w:r>
+        <w:rPr>
+          <w:sz w:val="24"/>
+          <w:szCs w:val="24"/>
+        </w:rPr>
+        <w:t>Zebre</w:t>
+      </w:r>
+      <w:proofErr w:type="spellEnd"/>
+    </w:p>
+    <w:p>
+      <w:pPr>
+        <w:pStyle w:val="ListParagraph"/>
+        <w:numPr>
+          <w:ilvl w:val="0"/>
+          <w:numId w:val="8"/>
+        </w:numPr>
+        <w:spacing w:after="0"/>
+        <w:rPr>
+          <w:sz w:val="24"/>
+          <w:szCs w:val="24"/>
+        </w:rPr>
+      </w:pPr>
+      <w:r>
+        <w:rPr>
+          <w:sz w:val="24"/>
+          <w:szCs w:val="24"/>
+        </w:rPr>
+        <w:t xml:space="preserve">Le </w:t>
+      </w:r>
+      <w:proofErr w:type="spellStart"/>
+      <w:r>
+        <w:rPr>
+          <w:sz w:val="24"/>
+          <w:szCs w:val="24"/>
+        </w:rPr>
+        <w:t>Zebre</w:t>
+      </w:r>
+      <w:proofErr w:type="spellEnd"/>
+      <w:r>
+        <w:rPr>
+          <w:sz w:val="24"/>
+          <w:szCs w:val="24"/>
+        </w:rPr>
+        <w:t xml:space="preserve"> grossit de 2.4kg</w:t>
+      </w:r>
+    </w:p>
+    <w:p>
+      <w:pPr>
+        <w:spacing w:after="0"/>
+        <w:ind w:left="708"/>
+        <w:rPr>
+          <w:sz w:val="24"/>
+          <w:szCs w:val="24"/>
+        </w:rPr>
+      </w:pPr>
+      <w:r>
+        <w:rPr>
+          <w:sz w:val="24"/>
+          <w:szCs w:val="24"/>
+        </w:rPr>
+        <w:t>L’animal est Lion</w:t>
+      </w:r>
+    </w:p>
+    <w:p>
+      <w:pPr>
+        <w:pStyle w:val="ListParagraph"/>
+        <w:numPr>
+          <w:ilvl w:val="0"/>
+          <w:numId w:val="9"/>
+        </w:numPr>
+        <w:spacing w:after="0"/>
+        <w:rPr>
+          <w:sz w:val="24"/>
+          <w:szCs w:val="24"/>
+        </w:rPr>
+      </w:pPr>
+      <w:r>
+        <w:rPr>
+          <w:sz w:val="24"/>
+          <w:szCs w:val="24"/>
+        </w:rPr>
+        <w:t>Le Lion grossit de 5.2kg</w:t>
+      </w:r>
+    </w:p>
+    <w:p>
+      <w:pPr>
+        <w:pStyle w:val="ListParagraph"/>
+        <w:numPr>
+          <w:ilvl w:val="0"/>
+          <w:numId w:val="6"/>
+        </w:numPr>
+        <w:spacing w:after="0"/>
+        <w:rPr>
+          <w:sz w:val="24"/>
+          <w:szCs w:val="24"/>
+        </w:rPr>
+      </w:pPr>
+    </w:p>
+    <w:p>
+      <w:pPr>
+        <w:spacing w:after="0"/>
+        <w:rPr>
+          <w:sz w:val="24"/>
+          <w:szCs w:val="24"/>
+        </w:rPr>
+      </w:pPr>
+      <w:r>
+        <w:rPr>
+          <w:sz w:val="24"/>
+          <w:szCs w:val="24"/>
+        </w:rPr>
+        <w:t>Scénarios d’exceptions :</w:t>
+      </w:r>
+    </w:p>
+    <w:p>
+      <w:pPr>
+        <w:spacing w:after="0"/>
+        <w:rPr>
+          <w:sz w:val="24"/>
+          <w:szCs w:val="24"/>
+        </w:rPr>
+      </w:pPr>
+      <w:r>
+        <w:rPr>
+          <w:sz w:val="24"/>
+          <w:szCs w:val="24"/>
+        </w:rPr>
+        <w:t>Si le joueur ne nourrit pas les animaux use case prend fin</w:t>
+      </w:r>
+    </w:p>
+    <w:p>
+      <w:pPr>
+        <w:spacing w:after="0"/>
+        <w:rPr>
+          <w:sz w:val="24"/>
+          <w:szCs w:val="24"/>
+        </w:rPr>
+      </w:pPr>
+      <w:r>
+        <w:rPr>
+          <w:sz w:val="24"/>
+          <w:szCs w:val="24"/>
+        </w:rPr>
+        <w:t>Use case terminer.</w:t>
+      </w:r>
+    </w:p>
+    <w:p>
+      <w:pPr>
+        <w:spacing w:after="0"/>
+        <w:rPr>
+          <w:sz w:val="24"/>
+          <w:szCs w:val="24"/>
+        </w:rPr>
+      </w:pPr>
+    </w:p>
+    <w:p>
+      <w:pPr>
+        <w:spacing w:after="0"/>
+        <w:rPr>
+          <w:sz w:val="24"/>
+          <w:szCs w:val="24"/>
+        </w:rPr>
+      </w:pPr>
+    </w:p>
+    <w:p>
+      <w:pPr>
+        <w:spacing w:after="0"/>
+        <w:rPr>
+          <w:sz w:val="24"/>
+          <w:szCs w:val="24"/>
+        </w:rPr>
+      </w:pPr>
+    </w:p>
+    <w:p>
+      <w:pPr>
+        <w:spacing w:after="0"/>
+        <w:rPr>
+          <w:sz w:val="24"/>
+          <w:szCs w:val="24"/>
+        </w:rPr>
+      </w:pPr>
+    </w:p>
+    <w:p>
+      <w:pPr>
+        <w:spacing w:after="0"/>
+        <w:rPr>
+          <w:sz w:val="24"/>
+          <w:szCs w:val="24"/>
+        </w:rPr>
+      </w:pPr>
+    </w:p>
+    <w:p>
+      <w:pPr>
+        <w:pStyle w:val="ListParagraph"/>
+        <w:numPr>
+          <w:ilvl w:val="0"/>
+          <w:numId w:val="10"/>
+        </w:numPr>
+        <w:spacing w:after="0"/>
+        <w:rPr>
+          <w:b/>
+          <w:bCs/>
+          <w:sz w:val="24"/>
+          <w:szCs w:val="24"/>
+          <w:u w:val="single"/>
+        </w:rPr>
+      </w:pPr>
+      <w:r>
+        <w:rPr>
+          <w:b/>
+          <w:bCs/>
+          <w:sz w:val="24"/>
+          <w:szCs w:val="24"/>
+          <w:u w:val="single"/>
+        </w:rPr>
+        <w:t>Sommaire d’identification</w:t>
+      </w:r>
+    </w:p>
+    <w:p>
+      <w:pPr>
+        <w:pStyle w:val="ListParagraph"/>
+        <w:spacing w:after="0"/>
+        <w:rPr>
+          <w:b/>
+          <w:bCs/>
+          <w:sz w:val="24"/>
+          <w:szCs w:val="24"/>
+          <w:u w:val="single"/>
+        </w:rPr>
+      </w:pPr>
+    </w:p>
+    <w:p>
+      <w:pPr>
+        <w:pStyle w:val="ListParagraph"/>
+        <w:spacing w:after="0"/>
+        <w:ind w:left="0"/>
+        <w:rPr>
+          <w:sz w:val="24"/>
+          <w:szCs w:val="24"/>
+        </w:rPr>
+      </w:pPr>
+      <w:r>
+        <w:rPr>
+          <w:b/>
+          <w:bCs/>
+          <w:sz w:val="24"/>
+          <w:szCs w:val="24"/>
+        </w:rPr>
+        <w:t>Scénario :</w:t>
+      </w:r>
+      <w:r>
+        <w:rPr>
+          <w:sz w:val="24"/>
+          <w:szCs w:val="24"/>
+        </w:rPr>
+        <w:t xml:space="preserve"> </w:t>
+      </w:r>
+      <w:r>
+        <w:rPr>
+          <w:sz w:val="24"/>
+          <w:szCs w:val="24"/>
+        </w:rPr>
+        <w:t>Entrer visiteur</w:t>
+      </w:r>
+    </w:p>
+    <w:p>
+      <w:pPr>
+        <w:spacing w:after="0"/>
+        <w:rPr>
+          <w:sz w:val="24"/>
+          <w:szCs w:val="24"/>
+        </w:rPr>
+      </w:pPr>
+      <w:r>
+        <w:rPr>
+          <w:sz w:val="24"/>
+          <w:szCs w:val="24"/>
+        </w:rPr>
+        <w:t>Objectif : Ce cas d’utilisation permet de faire entrer un visiteur dans le Jeu du Zoo.</w:t>
+      </w:r>
+    </w:p>
+    <w:p>
+      <w:pPr>
+        <w:spacing w:after="0"/>
+        <w:rPr>
+          <w:sz w:val="24"/>
+          <w:szCs w:val="24"/>
+        </w:rPr>
+      </w:pPr>
+      <w:r>
+        <w:rPr>
+          <w:sz w:val="24"/>
+          <w:szCs w:val="24"/>
+        </w:rPr>
+        <w:t xml:space="preserve">Acteur : </w:t>
+      </w:r>
+    </w:p>
+    <w:p>
+      <w:pPr>
+        <w:pStyle w:val="ListParagraph"/>
         <w:numPr>
           <w:ilvl w:val="0"/>
           <w:numId w:val="1"/>
@@ -157,380 +855,26 @@
           <w:sz w:val="24"/>
           <w:szCs w:val="24"/>
         </w:rPr>
-        <w:t>Acteur 2 : Le joueur</w:t>
-      </w:r>
-    </w:p>
-    <w:p>
-      <w:pPr>
-        <w:spacing w:after="0"/>
-        <w:rPr>
-          <w:sz w:val="24"/>
-          <w:szCs w:val="24"/>
-        </w:rPr>
-      </w:pPr>
-      <w:r>
-        <w:rPr>
-          <w:sz w:val="24"/>
-          <w:szCs w:val="24"/>
-        </w:rPr>
-        <w:t>Evènement déclencheur :</w:t>
-      </w:r>
-    </w:p>
-    <w:p>
-      <w:pPr>
-        <w:spacing w:after="0"/>
-        <w:rPr>
-          <w:sz w:val="24"/>
-          <w:szCs w:val="24"/>
-        </w:rPr>
-      </w:pPr>
-      <w:r>
-        <w:rPr>
-          <w:sz w:val="24"/>
-          <w:szCs w:val="24"/>
-        </w:rPr>
-        <w:t>Préconditions : Il faut au moins un animal à nourrir dans le Zoo.</w:t>
-      </w:r>
-    </w:p>
-    <w:p>
-      <w:pPr>
-        <w:spacing w:after="0"/>
-        <w:rPr>
-          <w:sz w:val="24"/>
-          <w:szCs w:val="24"/>
-        </w:rPr>
-      </w:pPr>
-      <w:r>
-        <w:rPr>
-          <w:sz w:val="24"/>
-          <w:szCs w:val="24"/>
-        </w:rPr>
-        <w:t>Postconditions :</w:t>
-      </w:r>
-    </w:p>
-    <w:p>
-      <w:pPr>
-        <w:spacing w:after="0"/>
-        <w:rPr>
-          <w:sz w:val="24"/>
-          <w:szCs w:val="24"/>
-        </w:rPr>
-      </w:pPr>
-      <w:r>
-        <w:rPr>
-          <w:sz w:val="24"/>
-          <w:szCs w:val="24"/>
-        </w:rPr>
-        <w:t>Exigences spécifiques :</w:t>
-      </w:r>
-    </w:p>
-    <w:p>
-      <w:pPr>
-        <w:spacing w:after="0"/>
-        <w:ind w:left="708"/>
-        <w:rPr>
-          <w:sz w:val="24"/>
-          <w:szCs w:val="24"/>
-        </w:rPr>
-      </w:pPr>
-    </w:p>
-    <w:p>
-      <w:pPr>
-        <w:pStyle w:val="Paragraphedeliste"/>
+        <w:t xml:space="preserve">Acteur 1 : </w:t>
+      </w:r>
+      <w:proofErr w:type="spellStart"/>
+      <w:r>
+        <w:rPr>
+          <w:sz w:val="24"/>
+          <w:szCs w:val="24"/>
+        </w:rPr>
+        <w:t>JeuZoo</w:t>
+      </w:r>
+      <w:proofErr w:type="spellEnd"/>
+    </w:p>
+    <w:p>
+      <w:pPr>
+        <w:pStyle w:val="ListParagraph"/>
         <w:numPr>
           <w:ilvl w:val="0"/>
-          <w:numId w:val="2"/>
+          <w:numId w:val="1"/>
         </w:numPr>
         <w:spacing w:after="0"/>
-        <w:rPr>
-          <w:b/>
-          <w:bCs/>
-          <w:sz w:val="24"/>
-          <w:szCs w:val="24"/>
-          <w:u w:val="single"/>
-        </w:rPr>
-      </w:pPr>
-      <w:r>
-        <w:rPr>
-          <w:b/>
-          <w:bCs/>
-          <w:sz w:val="24"/>
-          <w:szCs w:val="24"/>
-          <w:u w:val="single"/>
-        </w:rPr>
-        <w:t>Description des scénarios :</w:t>
-      </w:r>
-    </w:p>
-    <w:p>
-      <w:pPr>
-        <w:spacing w:after="0"/>
-        <w:rPr>
-          <w:b/>
-          <w:bCs/>
-          <w:sz w:val="24"/>
-          <w:szCs w:val="24"/>
-          <w:u w:val="single"/>
-        </w:rPr>
-      </w:pPr>
-    </w:p>
-    <w:p>
-      <w:pPr>
-        <w:spacing w:after="0"/>
-        <w:rPr>
-          <w:sz w:val="24"/>
-          <w:szCs w:val="24"/>
-        </w:rPr>
-      </w:pPr>
-      <w:r>
-        <w:rPr>
-          <w:sz w:val="24"/>
-          <w:szCs w:val="24"/>
-        </w:rPr>
-        <w:t>Scénario nominal :</w:t>
-      </w:r>
-    </w:p>
-    <w:p>
-      <w:pPr>
-        <w:spacing w:after="0"/>
-        <w:rPr>
-          <w:sz w:val="24"/>
-          <w:szCs w:val="24"/>
-        </w:rPr>
-      </w:pPr>
-      <w:r>
-        <w:rPr>
-          <w:sz w:val="24"/>
-          <w:szCs w:val="24"/>
-        </w:rPr>
-        <w:t>Ce cas d’utilisation commence quand le joueur souhaite nourrir un animal.</w:t>
-      </w:r>
-    </w:p>
-    <w:p>
-      <w:pPr>
-        <w:spacing w:after="0"/>
-        <w:rPr>
-          <w:sz w:val="24"/>
-          <w:szCs w:val="24"/>
-        </w:rPr>
-      </w:pPr>
-    </w:p>
-    <w:p>
-      <w:pPr>
-        <w:pStyle w:val="Paragraphedeliste"/>
-        <w:numPr>
-          <w:ilvl w:val="0"/>
-          <w:numId w:val="3"/>
-        </w:numPr>
-        <w:spacing w:after="0"/>
-        <w:rPr>
-          <w:sz w:val="24"/>
-          <w:szCs w:val="24"/>
-        </w:rPr>
-      </w:pPr>
-      <w:proofErr w:type="spellStart"/>
-      <w:r>
-        <w:rPr>
-          <w:sz w:val="24"/>
-          <w:szCs w:val="24"/>
-        </w:rPr>
-        <w:t>JeuZoo</w:t>
-      </w:r>
-      <w:proofErr w:type="spellEnd"/>
-      <w:r>
-        <w:rPr>
-          <w:sz w:val="24"/>
-          <w:szCs w:val="24"/>
-        </w:rPr>
-        <w:t xml:space="preserve"> propose un moyen de nourrir un animal</w:t>
-      </w:r>
-    </w:p>
-    <w:p>
-      <w:pPr>
-        <w:pStyle w:val="Paragraphedeliste"/>
-        <w:numPr>
-          <w:ilvl w:val="0"/>
-          <w:numId w:val="3"/>
-        </w:numPr>
-        <w:spacing w:after="0"/>
-        <w:rPr>
-          <w:sz w:val="24"/>
-          <w:szCs w:val="24"/>
-        </w:rPr>
-      </w:pPr>
-      <w:r>
-        <w:rPr>
-          <w:sz w:val="24"/>
-          <w:szCs w:val="24"/>
-        </w:rPr>
-        <w:t>Le joueur choisi de nourrir un animal</w:t>
-      </w:r>
-    </w:p>
-    <w:p>
-      <w:pPr>
-        <w:pStyle w:val="Paragraphedeliste"/>
-        <w:numPr>
-          <w:ilvl w:val="0"/>
-          <w:numId w:val="3"/>
-        </w:numPr>
-        <w:spacing w:after="0"/>
-        <w:rPr>
-          <w:sz w:val="24"/>
-          <w:szCs w:val="24"/>
-        </w:rPr>
-      </w:pPr>
-      <w:proofErr w:type="spellStart"/>
-      <w:r>
-        <w:rPr>
-          <w:sz w:val="24"/>
-          <w:szCs w:val="24"/>
-        </w:rPr>
-        <w:t>JeuZoo</w:t>
-      </w:r>
-      <w:proofErr w:type="spellEnd"/>
-      <w:r>
-        <w:rPr>
-          <w:sz w:val="24"/>
-          <w:szCs w:val="24"/>
-        </w:rPr>
-        <w:t xml:space="preserve"> nourrit l’animal</w:t>
-      </w:r>
-    </w:p>
-    <w:p>
-      <w:pPr>
-        <w:spacing w:after="0"/>
-        <w:rPr>
-          <w:sz w:val="24"/>
-          <w:szCs w:val="24"/>
-        </w:rPr>
-      </w:pPr>
-    </w:p>
-    <w:p>
-      <w:pPr>
-        <w:spacing w:after="0"/>
-        <w:rPr>
-          <w:sz w:val="24"/>
-          <w:szCs w:val="24"/>
-        </w:rPr>
-      </w:pPr>
-      <w:r>
-        <w:rPr>
-          <w:sz w:val="24"/>
-          <w:szCs w:val="24"/>
-        </w:rPr>
-        <w:t>Scénarios alternatifs :</w:t>
-      </w:r>
-    </w:p>
-    <w:p>
-      <w:pPr>
-        <w:pStyle w:val="Paragraphedeliste"/>
-        <w:numPr>
-          <w:ilvl w:val="0"/>
-          <w:numId w:val="6"/>
-        </w:numPr>
-        <w:spacing w:after="0"/>
-        <w:rPr>
-          <w:sz w:val="24"/>
-          <w:szCs w:val="24"/>
-        </w:rPr>
-      </w:pPr>
-    </w:p>
-    <w:p>
-      <w:pPr>
-        <w:pStyle w:val="Paragraphedeliste"/>
-        <w:numPr>
-          <w:ilvl w:val="0"/>
-          <w:numId w:val="6"/>
-        </w:numPr>
-        <w:spacing w:after="0"/>
-        <w:rPr>
-          <w:sz w:val="24"/>
-          <w:szCs w:val="24"/>
-        </w:rPr>
-      </w:pPr>
-      <w:r>
-        <w:rPr>
-          <w:sz w:val="24"/>
-          <w:szCs w:val="24"/>
-        </w:rPr>
-        <w:t>L’animal est Singe</w:t>
-      </w:r>
-    </w:p>
-    <w:p>
-      <w:pPr>
-        <w:pStyle w:val="Paragraphedeliste"/>
-        <w:numPr>
-          <w:ilvl w:val="1"/>
-          <w:numId w:val="6"/>
-        </w:numPr>
-        <w:spacing w:after="0"/>
-        <w:rPr>
-          <w:sz w:val="24"/>
-          <w:szCs w:val="24"/>
-        </w:rPr>
-      </w:pPr>
-      <w:r>
-        <w:rPr>
-          <w:sz w:val="24"/>
-          <w:szCs w:val="24"/>
-        </w:rPr>
-        <w:t>Le Singe grossit de 3.3kg.</w:t>
-      </w:r>
-    </w:p>
-    <w:p>
-      <w:pPr>
-        <w:pStyle w:val="Paragraphedeliste"/>
-        <w:spacing w:after="0"/>
-        <w:rPr>
-          <w:sz w:val="24"/>
-          <w:szCs w:val="24"/>
-        </w:rPr>
-      </w:pPr>
-      <w:r>
-        <w:rPr>
-          <w:sz w:val="24"/>
-          <w:szCs w:val="24"/>
-        </w:rPr>
-        <w:t xml:space="preserve">L’animal est un </w:t>
-      </w:r>
-      <w:r>
-        <w:rPr>
-          <w:sz w:val="24"/>
-          <w:szCs w:val="24"/>
-        </w:rPr>
-        <w:t>T</w:t>
-      </w:r>
-      <w:r>
-        <w:rPr>
-          <w:sz w:val="24"/>
-          <w:szCs w:val="24"/>
-        </w:rPr>
-        <w:t xml:space="preserve">igre </w:t>
-      </w:r>
-    </w:p>
-    <w:p>
-      <w:pPr>
-        <w:pStyle w:val="Paragraphedeliste"/>
-        <w:numPr>
-          <w:ilvl w:val="0"/>
-          <w:numId w:val="7"/>
-        </w:numPr>
-        <w:spacing w:after="0"/>
-        <w:rPr>
-          <w:sz w:val="24"/>
-          <w:szCs w:val="24"/>
-        </w:rPr>
-      </w:pPr>
-      <w:r>
-        <w:rPr>
-          <w:sz w:val="24"/>
-          <w:szCs w:val="24"/>
-        </w:rPr>
-        <w:t>Le tigre grossit de 4.2 kg.</w:t>
-      </w:r>
-    </w:p>
-    <w:p>
-      <w:pPr>
-        <w:spacing w:after="0"/>
         <w:ind w:left="708"/>
         <w:rPr>
           <w:sz w:val="24"/>
@@ -542,53 +886,71 @@
           <w:sz w:val="24"/>
           <w:szCs w:val="24"/>
         </w:rPr>
-        <w:t xml:space="preserve">L’animal est un </w:t>
-      </w:r>
-      <w:proofErr w:type="spellStart"/>
-      <w:r>
-        <w:rPr>
-          <w:sz w:val="24"/>
-          <w:szCs w:val="24"/>
-        </w:rPr>
-        <w:t>Zebre</w:t>
-      </w:r>
-      <w:proofErr w:type="spellEnd"/>
-    </w:p>
-    <w:p>
-      <w:pPr>
-        <w:pStyle w:val="Paragraphedeliste"/>
-        <w:numPr>
-          <w:ilvl w:val="0"/>
-          <w:numId w:val="8"/>
-        </w:numPr>
-        <w:spacing w:after="0"/>
-        <w:rPr>
-          <w:sz w:val="24"/>
-          <w:szCs w:val="24"/>
-        </w:rPr>
-      </w:pPr>
-      <w:r>
-        <w:rPr>
-          <w:sz w:val="24"/>
-          <w:szCs w:val="24"/>
-        </w:rPr>
-        <w:t xml:space="preserve">Le </w:t>
-      </w:r>
-      <w:proofErr w:type="spellStart"/>
-      <w:r>
-        <w:rPr>
-          <w:sz w:val="24"/>
-          <w:szCs w:val="24"/>
-        </w:rPr>
-        <w:t>Zebre</w:t>
-      </w:r>
-      <w:proofErr w:type="spellEnd"/>
-      <w:r>
-        <w:rPr>
-          <w:sz w:val="24"/>
-          <w:szCs w:val="24"/>
-        </w:rPr>
-        <w:t xml:space="preserve"> grossit de 2.4kg</w:t>
+        <w:t>Acteur 2 : Le joueur</w:t>
+      </w:r>
+    </w:p>
+    <w:p>
+      <w:pPr>
+        <w:spacing w:after="0"/>
+        <w:rPr>
+          <w:sz w:val="24"/>
+          <w:szCs w:val="24"/>
+        </w:rPr>
+      </w:pPr>
+      <w:r>
+        <w:rPr>
+          <w:sz w:val="24"/>
+          <w:szCs w:val="24"/>
+        </w:rPr>
+        <w:t>Evènement déclencheur :</w:t>
+      </w:r>
+    </w:p>
+    <w:p>
+      <w:pPr>
+        <w:spacing w:after="0"/>
+        <w:rPr>
+          <w:sz w:val="24"/>
+          <w:szCs w:val="24"/>
+        </w:rPr>
+      </w:pPr>
+      <w:r>
+        <w:rPr>
+          <w:sz w:val="24"/>
+          <w:szCs w:val="24"/>
+        </w:rPr>
+        <w:t xml:space="preserve">Préconditions : </w:t>
+      </w:r>
+    </w:p>
+    <w:p>
+      <w:pPr>
+        <w:spacing w:after="0"/>
+        <w:rPr>
+          <w:sz w:val="24"/>
+          <w:szCs w:val="24"/>
+        </w:rPr>
+      </w:pPr>
+      <w:r>
+        <w:rPr>
+          <w:sz w:val="24"/>
+          <w:szCs w:val="24"/>
+        </w:rPr>
+        <w:t>Postconditions :</w:t>
+      </w:r>
+    </w:p>
+    <w:p>
+      <w:pPr>
+        <w:spacing w:after="0"/>
+        <w:rPr>
+          <w:sz w:val="24"/>
+          <w:szCs w:val="24"/>
+        </w:rPr>
+      </w:pPr>
+      <w:r>
+        <w:rPr>
+          <w:sz w:val="24"/>
+          <w:szCs w:val="24"/>
+        </w:rPr>
+        <w:t>Exigences spécifiques :</w:t>
       </w:r>
     </w:p>
     <w:p>
@@ -600,122 +962,10 @@
           <w:szCs w:val="24"/>
         </w:rPr>
       </w:pPr>
-      <w:r>
-        <w:rPr>
-          <w:sz w:val="24"/>
-          <w:szCs w:val="24"/>
-        </w:rPr>
-        <w:t>L’animal est Lion</w:t>
-      </w:r>
-    </w:p>
-    <w:p>
-      <w:pPr>
-        <w:pStyle w:val="Paragraphedeliste"/>
-        <w:numPr>
-          <w:ilvl w:val="0"/>
-          <w:numId w:val="9"/>
-        </w:numPr>
-        <w:spacing w:after="0"/>
-        <w:rPr>
-          <w:sz w:val="24"/>
-          <w:szCs w:val="24"/>
-        </w:rPr>
-      </w:pPr>
-      <w:r>
-        <w:rPr>
-          <w:sz w:val="24"/>
-          <w:szCs w:val="24"/>
-        </w:rPr>
-        <w:t>Le Lion grossit de 5.2kg</w:t>
-      </w:r>
-    </w:p>
-    <w:p>
-      <w:pPr>
-        <w:pStyle w:val="Paragraphedeliste"/>
-        <w:numPr>
-          <w:ilvl w:val="0"/>
-          <w:numId w:val="6"/>
-        </w:numPr>
-        <w:spacing w:after="0"/>
-        <w:rPr>
-          <w:sz w:val="24"/>
-          <w:szCs w:val="24"/>
-        </w:rPr>
-      </w:pPr>
-    </w:p>
-    <w:p>
-      <w:pPr>
-        <w:spacing w:after="0"/>
-        <w:rPr>
-          <w:sz w:val="24"/>
-          <w:szCs w:val="24"/>
-        </w:rPr>
-      </w:pPr>
-      <w:r>
-        <w:rPr>
-          <w:sz w:val="24"/>
-          <w:szCs w:val="24"/>
-        </w:rPr>
-        <w:t>Scénarios d’exceptions :</w:t>
-      </w:r>
-    </w:p>
-    <w:p>
-      <w:pPr>
-        <w:spacing w:after="0"/>
-        <w:rPr>
-          <w:sz w:val="24"/>
-          <w:szCs w:val="24"/>
-        </w:rPr>
-      </w:pPr>
-    </w:p>
-    <w:p>
-      <w:pPr>
-        <w:spacing w:after="0"/>
-        <w:rPr>
-          <w:sz w:val="24"/>
-          <w:szCs w:val="24"/>
-        </w:rPr>
-      </w:pPr>
-    </w:p>
-    <w:p>
-      <w:pPr>
-        <w:spacing w:after="0"/>
-        <w:rPr>
-          <w:sz w:val="24"/>
-          <w:szCs w:val="24"/>
-        </w:rPr>
-      </w:pPr>
-    </w:p>
-    <w:p>
-      <w:pPr>
-        <w:spacing w:after="0"/>
-        <w:rPr>
-          <w:sz w:val="24"/>
-          <w:szCs w:val="24"/>
-        </w:rPr>
-      </w:pPr>
-    </w:p>
-    <w:p>
-      <w:pPr>
-        <w:spacing w:after="0"/>
-        <w:rPr>
-          <w:sz w:val="24"/>
-          <w:szCs w:val="24"/>
-        </w:rPr>
-      </w:pPr>
-    </w:p>
-    <w:p>
-      <w:pPr>
-        <w:spacing w:after="0"/>
-        <w:rPr>
-          <w:sz w:val="24"/>
-          <w:szCs w:val="24"/>
-        </w:rPr>
-      </w:pPr>
-    </w:p>
-    <w:p>
-      <w:pPr>
-        <w:pStyle w:val="Paragraphedeliste"/>
+    </w:p>
+    <w:p>
+      <w:pPr>
+        <w:pStyle w:val="ListParagraph"/>
         <w:numPr>
           <w:ilvl w:val="0"/>
           <w:numId w:val="10"/>
@@ -737,13 +987,11 @@
           <w:szCs w:val="24"/>
           <w:u w:val="single"/>
         </w:rPr>
-        <w:lastRenderedPageBreak/>
-        <w:t>Sommaire d’identification</w:t>
-      </w:r>
-    </w:p>
-    <w:p>
-      <w:pPr>
-        <w:pStyle w:val="Paragraphedeliste"/>
+        <w:t>Description des scénarios :</w:t>
+      </w:r>
+    </w:p>
+    <w:p>
+      <w:pPr>
         <w:spacing w:after="0"/>
         <w:rPr>
           <w:b/>
@@ -756,20 +1004,483 @@
     </w:p>
     <w:p>
       <w:pPr>
-        <w:pStyle w:val="Paragraphedeliste"/>
-        <w:spacing w:after="0"/>
-        <w:ind w:left="0"/>
-        <w:rPr>
-          <w:sz w:val="24"/>
-          <w:szCs w:val="24"/>
-        </w:rPr>
-      </w:pPr>
-      <w:r>
+        <w:spacing w:after="0"/>
+        <w:rPr>
+          <w:sz w:val="24"/>
+          <w:szCs w:val="24"/>
+        </w:rPr>
+      </w:pPr>
+      <w:r>
+        <w:rPr>
+          <w:sz w:val="24"/>
+          <w:szCs w:val="24"/>
+        </w:rPr>
+        <w:t>Scénario nominal :</w:t>
+      </w:r>
+    </w:p>
+    <w:p>
+      <w:pPr>
+        <w:spacing w:after="0"/>
+        <w:rPr>
+          <w:sz w:val="24"/>
+          <w:szCs w:val="24"/>
+        </w:rPr>
+      </w:pPr>
+      <w:r>
+        <w:rPr>
+          <w:sz w:val="24"/>
+          <w:szCs w:val="24"/>
+        </w:rPr>
+        <w:t xml:space="preserve">Ce cas d’utilisation commence quand le joueur souhaite </w:t>
+      </w:r>
+      <w:r>
+        <w:rPr>
+          <w:sz w:val="24"/>
+          <w:szCs w:val="24"/>
+        </w:rPr>
+        <w:t>faire rentrer</w:t>
+      </w:r>
+      <w:r>
+        <w:rPr>
+          <w:sz w:val="24"/>
+          <w:szCs w:val="24"/>
+        </w:rPr>
+        <w:t xml:space="preserve"> un </w:t>
+      </w:r>
+      <w:r>
+        <w:rPr>
+          <w:sz w:val="24"/>
+          <w:szCs w:val="24"/>
+        </w:rPr>
+        <w:t>visiteur</w:t>
+      </w:r>
+      <w:r>
+        <w:rPr>
+          <w:sz w:val="24"/>
+          <w:szCs w:val="24"/>
+        </w:rPr>
+        <w:t>.</w:t>
+      </w:r>
+    </w:p>
+    <w:p>
+      <w:pPr>
+        <w:spacing w:after="0"/>
+        <w:rPr>
+          <w:sz w:val="24"/>
+          <w:szCs w:val="24"/>
+        </w:rPr>
+      </w:pPr>
+    </w:p>
+    <w:p>
+      <w:pPr>
+        <w:pStyle w:val="ListParagraph"/>
+        <w:numPr>
+          <w:ilvl w:val="0"/>
+          <w:numId w:val="11"/>
+        </w:numPr>
+        <w:spacing w:after="0"/>
+        <w:rPr>
+          <w:sz w:val="24"/>
+          <w:szCs w:val="24"/>
+        </w:rPr>
+      </w:pPr>
+      <w:proofErr w:type="spellStart"/>
+      <w:r>
+        <w:rPr>
+          <w:sz w:val="24"/>
+          <w:szCs w:val="24"/>
+        </w:rPr>
+        <w:t>JeuZoo</w:t>
+      </w:r>
+      <w:proofErr w:type="spellEnd"/>
+      <w:r>
+        <w:rPr>
+          <w:sz w:val="24"/>
+          <w:szCs w:val="24"/>
+        </w:rPr>
+        <w:t xml:space="preserve"> propose un moyen de </w:t>
+      </w:r>
+      <w:r>
+        <w:rPr>
+          <w:sz w:val="24"/>
+          <w:szCs w:val="24"/>
+        </w:rPr>
+        <w:t>faire entrer</w:t>
+      </w:r>
+      <w:r>
+        <w:rPr>
+          <w:sz w:val="24"/>
+          <w:szCs w:val="24"/>
+        </w:rPr>
+        <w:t xml:space="preserve"> un </w:t>
+      </w:r>
+      <w:r>
+        <w:rPr>
+          <w:sz w:val="24"/>
+          <w:szCs w:val="24"/>
+        </w:rPr>
+        <w:t>visiteur</w:t>
+      </w:r>
+    </w:p>
+    <w:p>
+      <w:pPr>
+        <w:pStyle w:val="ListParagraph"/>
+        <w:numPr>
+          <w:ilvl w:val="0"/>
+          <w:numId w:val="11"/>
+        </w:numPr>
+        <w:spacing w:after="0"/>
+        <w:rPr>
+          <w:sz w:val="24"/>
+          <w:szCs w:val="24"/>
+        </w:rPr>
+      </w:pPr>
+      <w:r>
+        <w:rPr>
+          <w:sz w:val="24"/>
+          <w:szCs w:val="24"/>
+        </w:rPr>
+        <w:t xml:space="preserve">Le joueur choisi de </w:t>
+      </w:r>
+      <w:r>
+        <w:rPr>
+          <w:sz w:val="24"/>
+          <w:szCs w:val="24"/>
+        </w:rPr>
+        <w:t>faire entrer un visiteur</w:t>
+      </w:r>
+    </w:p>
+    <w:p>
+      <w:pPr>
+        <w:pStyle w:val="ListParagraph"/>
+        <w:numPr>
+          <w:ilvl w:val="0"/>
+          <w:numId w:val="11"/>
+        </w:numPr>
+        <w:spacing w:after="0"/>
+        <w:rPr>
+          <w:sz w:val="24"/>
+          <w:szCs w:val="24"/>
+        </w:rPr>
+      </w:pPr>
+      <w:proofErr w:type="spellStart"/>
+      <w:r>
+        <w:rPr>
+          <w:sz w:val="24"/>
+          <w:szCs w:val="24"/>
+        </w:rPr>
+        <w:t>JeuZoo</w:t>
+      </w:r>
+      <w:proofErr w:type="spellEnd"/>
+      <w:r>
+        <w:rPr>
+          <w:sz w:val="24"/>
+          <w:szCs w:val="24"/>
+        </w:rPr>
+        <w:t xml:space="preserve"> </w:t>
+      </w:r>
+      <w:r>
+        <w:rPr>
+          <w:sz w:val="24"/>
+          <w:szCs w:val="24"/>
+        </w:rPr>
+        <w:t>fait rentrer un visiteur</w:t>
+      </w:r>
+    </w:p>
+    <w:p>
+      <w:pPr>
+        <w:spacing w:after="0"/>
+        <w:rPr>
+          <w:sz w:val="24"/>
+          <w:szCs w:val="24"/>
+        </w:rPr>
+      </w:pPr>
+    </w:p>
+    <w:p>
+      <w:pPr>
+        <w:spacing w:after="0"/>
+        <w:rPr>
+          <w:sz w:val="24"/>
+          <w:szCs w:val="24"/>
+        </w:rPr>
+      </w:pPr>
+      <w:r>
+        <w:rPr>
+          <w:sz w:val="24"/>
+          <w:szCs w:val="24"/>
+        </w:rPr>
+        <w:t>Scénarios alternatifs :</w:t>
+      </w:r>
+    </w:p>
+    <w:p>
+      <w:pPr>
+        <w:pStyle w:val="ListParagraph"/>
+        <w:numPr>
+          <w:ilvl w:val="0"/>
+          <w:numId w:val="13"/>
+        </w:numPr>
+        <w:spacing w:after="0"/>
+        <w:rPr>
+          <w:sz w:val="24"/>
+          <w:szCs w:val="24"/>
+        </w:rPr>
+      </w:pPr>
+    </w:p>
+    <w:p>
+      <w:pPr>
+        <w:pStyle w:val="ListParagraph"/>
+        <w:numPr>
+          <w:ilvl w:val="0"/>
+          <w:numId w:val="13"/>
+        </w:numPr>
+        <w:spacing w:after="0"/>
+        <w:rPr>
+          <w:sz w:val="24"/>
+          <w:szCs w:val="24"/>
+        </w:rPr>
+      </w:pPr>
+    </w:p>
+    <w:p>
+      <w:pPr>
+        <w:pStyle w:val="ListParagraph"/>
+        <w:numPr>
+          <w:ilvl w:val="0"/>
+          <w:numId w:val="13"/>
+        </w:numPr>
+        <w:spacing w:after="0"/>
+        <w:rPr>
+          <w:sz w:val="24"/>
+          <w:szCs w:val="24"/>
+        </w:rPr>
+      </w:pPr>
+    </w:p>
+    <w:p>
+      <w:pPr>
+        <w:spacing w:after="0"/>
+        <w:rPr>
+          <w:sz w:val="24"/>
+          <w:szCs w:val="24"/>
+        </w:rPr>
+      </w:pPr>
+    </w:p>
+    <w:p>
+      <w:pPr>
+        <w:spacing w:after="0"/>
+        <w:rPr>
+          <w:sz w:val="24"/>
+          <w:szCs w:val="24"/>
+        </w:rPr>
+      </w:pPr>
+      <w:r>
+        <w:rPr>
+          <w:sz w:val="24"/>
+          <w:szCs w:val="24"/>
+        </w:rPr>
+        <w:t>Scénarios d’exceptions :</w:t>
+      </w:r>
+    </w:p>
+    <w:p>
+      <w:pPr>
+        <w:pStyle w:val="ListParagraph"/>
+        <w:numPr>
+          <w:ilvl w:val="0"/>
+          <w:numId w:val="15"/>
+        </w:numPr>
+        <w:spacing w:after="0"/>
+        <w:rPr>
+          <w:sz w:val="24"/>
+          <w:szCs w:val="24"/>
+        </w:rPr>
+      </w:pPr>
+    </w:p>
+    <w:p>
+      <w:pPr>
+        <w:pStyle w:val="ListParagraph"/>
+        <w:numPr>
+          <w:ilvl w:val="0"/>
+          <w:numId w:val="15"/>
+        </w:numPr>
+        <w:spacing w:after="0"/>
+        <w:rPr>
+          <w:sz w:val="24"/>
+          <w:szCs w:val="24"/>
+        </w:rPr>
+      </w:pPr>
+      <w:r>
+        <w:rPr>
+          <w:sz w:val="24"/>
+          <w:szCs w:val="24"/>
+        </w:rPr>
+        <w:t>Trop de visiteurs dans le Zoo</w:t>
+      </w:r>
+    </w:p>
+    <w:p>
+      <w:pPr>
+        <w:pStyle w:val="ListParagraph"/>
+        <w:numPr>
+          <w:ilvl w:val="1"/>
+          <w:numId w:val="15"/>
+        </w:numPr>
+        <w:spacing w:after="0"/>
+        <w:rPr>
+          <w:sz w:val="24"/>
+          <w:szCs w:val="24"/>
+        </w:rPr>
+      </w:pPr>
+      <w:proofErr w:type="spellStart"/>
+      <w:r>
+        <w:rPr>
+          <w:sz w:val="24"/>
+          <w:szCs w:val="24"/>
+        </w:rPr>
+        <w:t>JeuZoo</w:t>
+      </w:r>
+      <w:proofErr w:type="spellEnd"/>
+      <w:r>
+        <w:rPr>
+          <w:sz w:val="24"/>
+          <w:szCs w:val="24"/>
+        </w:rPr>
+        <w:t xml:space="preserve"> affiche un message qui indique qu’il y a trop de visiteurs dans le Zoo</w:t>
+      </w:r>
+    </w:p>
+    <w:p>
+      <w:pPr>
+        <w:pStyle w:val="ListParagraph"/>
+        <w:numPr>
+          <w:ilvl w:val="1"/>
+          <w:numId w:val="15"/>
+        </w:numPr>
+        <w:spacing w:after="0"/>
+        <w:rPr>
+          <w:sz w:val="24"/>
+          <w:szCs w:val="24"/>
+        </w:rPr>
+      </w:pPr>
+      <w:r>
+        <w:rPr>
+          <w:sz w:val="24"/>
+          <w:szCs w:val="24"/>
+        </w:rPr>
+        <w:t>Exception trop de visiteurs</w:t>
+      </w:r>
+    </w:p>
+    <w:p>
+      <w:pPr>
+        <w:pStyle w:val="ListParagraph"/>
+        <w:numPr>
+          <w:ilvl w:val="0"/>
+          <w:numId w:val="15"/>
+        </w:numPr>
+        <w:spacing w:after="0"/>
+        <w:rPr>
+          <w:sz w:val="24"/>
+          <w:szCs w:val="24"/>
+        </w:rPr>
+      </w:pPr>
+    </w:p>
+    <w:p>
+      <w:pPr>
+        <w:rPr>
+          <w:sz w:val="24"/>
+          <w:szCs w:val="24"/>
+        </w:rPr>
+      </w:pPr>
+    </w:p>
+    <w:p>
+      <w:pPr>
+        <w:rPr>
+          <w:sz w:val="24"/>
+          <w:szCs w:val="24"/>
+        </w:rPr>
+      </w:pPr>
+    </w:p>
+    <w:p>
+      <w:pPr>
+        <w:rPr>
+          <w:sz w:val="24"/>
+          <w:szCs w:val="24"/>
+        </w:rPr>
+      </w:pPr>
+    </w:p>
+    <w:p>
+      <w:pPr>
+        <w:rPr>
+          <w:sz w:val="24"/>
+          <w:szCs w:val="24"/>
+        </w:rPr>
+      </w:pPr>
+    </w:p>
+    <w:p>
+      <w:pPr>
+        <w:rPr>
+          <w:sz w:val="24"/>
+          <w:szCs w:val="24"/>
+        </w:rPr>
+      </w:pPr>
+    </w:p>
+    <w:p>
+      <w:pPr>
+        <w:spacing w:after="0"/>
+        <w:ind w:left="720" w:hanging="360"/>
+      </w:pPr>
+    </w:p>
+    <w:p>
+      <w:pPr>
+        <w:pStyle w:val="ListParagraph"/>
+        <w:numPr>
+          <w:ilvl w:val="0"/>
+          <w:numId w:val="16"/>
+        </w:numPr>
+        <w:spacing w:after="0"/>
         <w:rPr>
           <w:b/>
           <w:bCs/>
           <w:sz w:val="24"/>
           <w:szCs w:val="24"/>
+          <w:u w:val="single"/>
+        </w:rPr>
+      </w:pPr>
+      <w:r>
+        <w:rPr>
+          <w:b/>
+          <w:bCs/>
+          <w:sz w:val="24"/>
+          <w:szCs w:val="24"/>
+          <w:u w:val="single"/>
+        </w:rPr>
+        <w:t>Sommaire d’identification</w:t>
+      </w:r>
+    </w:p>
+    <w:p>
+      <w:pPr>
+        <w:pStyle w:val="ListParagraph"/>
+        <w:spacing w:after="0"/>
+        <w:rPr>
+          <w:b/>
+          <w:bCs/>
+          <w:sz w:val="24"/>
+          <w:szCs w:val="24"/>
+          <w:u w:val="single"/>
+        </w:rPr>
+      </w:pPr>
+    </w:p>
+    <w:p>
+      <w:pPr>
+        <w:pStyle w:val="ListParagraph"/>
+        <w:spacing w:after="0"/>
+        <w:ind w:left="0"/>
+        <w:rPr>
+          <w:sz w:val="24"/>
+          <w:szCs w:val="24"/>
+        </w:rPr>
+      </w:pPr>
+      <w:r>
+        <w:rPr>
+          <w:b/>
+          <w:bCs/>
+          <w:sz w:val="24"/>
+          <w:szCs w:val="24"/>
         </w:rPr>
         <w:t>Scénario :</w:t>
       </w:r>
@@ -778,30 +1489,23 @@
           <w:sz w:val="24"/>
           <w:szCs w:val="24"/>
         </w:rPr>
-        <w:t xml:space="preserve"> </w:t>
-      </w:r>
-      <w:r>
-        <w:rPr>
-          <w:sz w:val="24"/>
-          <w:szCs w:val="24"/>
-        </w:rPr>
-        <w:t>Entrer visiteur</w:t>
-      </w:r>
-    </w:p>
-    <w:p>
-      <w:pPr>
-        <w:spacing w:after="0"/>
-        <w:rPr>
-          <w:sz w:val="24"/>
-          <w:szCs w:val="24"/>
-        </w:rPr>
-      </w:pPr>
-      <w:r>
-        <w:rPr>
-          <w:sz w:val="24"/>
-          <w:szCs w:val="24"/>
-        </w:rPr>
-        <w:t>Objectif : Ce cas d’utilisation permet de faire entrer un visiteur dans le Jeu du Zoo.</w:t>
+        <w:t xml:space="preserve"> Passer étape</w:t>
+      </w:r>
+    </w:p>
+    <w:p>
+      <w:pPr>
+        <w:spacing w:after="0"/>
+        <w:rPr>
+          <w:sz w:val="24"/>
+          <w:szCs w:val="24"/>
+        </w:rPr>
+      </w:pPr>
+      <w:r>
+        <w:rPr>
+          <w:sz w:val="24"/>
+          <w:szCs w:val="24"/>
+        </w:rPr>
+        <w:t>Objectif : Ce cas d’utilisation permet de passer au jour suivant dans le Jeu du Zoo.</w:t>
       </w:r>
     </w:p>
     <w:p>
@@ -822,7 +1526,7 @@
     </w:p>
     <w:p>
       <w:pPr>
-        <w:pStyle w:val="Paragraphedeliste"/>
+        <w:pStyle w:val="ListParagraph"/>
         <w:numPr>
           <w:ilvl w:val="0"/>
           <w:numId w:val="1"/>
@@ -853,7 +1557,7 @@
     </w:p>
     <w:p>
       <w:pPr>
-        <w:pStyle w:val="Paragraphedeliste"/>
+        <w:pStyle w:val="ListParagraph"/>
         <w:numPr>
           <w:ilvl w:val="0"/>
           <w:numId w:val="1"/>
@@ -902,7 +1606,7 @@
           <w:sz w:val="24"/>
           <w:szCs w:val="24"/>
         </w:rPr>
-        <w:t xml:space="preserve">Préconditions : </w:t>
+        <w:t>Préconditions :</w:t>
       </w:r>
     </w:p>
     <w:p>
@@ -949,469 +1653,7 @@
     </w:p>
     <w:p>
       <w:pPr>
-        <w:pStyle w:val="Paragraphedeliste"/>
-        <w:numPr>
-          <w:ilvl w:val="0"/>
-          <w:numId w:val="10"/>
-        </w:numPr>
-        <w:spacing w:after="0"/>
-        <w:rPr>
-          <w:b/>
-          <w:bCs/>
-          <w:sz w:val="24"/>
-          <w:szCs w:val="24"/>
-          <w:u w:val="single"/>
-        </w:rPr>
-      </w:pPr>
-      <w:r>
-        <w:rPr>
-          <w:b/>
-          <w:bCs/>
-          <w:sz w:val="24"/>
-          <w:szCs w:val="24"/>
-          <w:u w:val="single"/>
-        </w:rPr>
-        <w:t>Description des scénarios :</w:t>
-      </w:r>
-    </w:p>
-    <w:p>
-      <w:pPr>
-        <w:spacing w:after="0"/>
-        <w:rPr>
-          <w:b/>
-          <w:bCs/>
-          <w:sz w:val="24"/>
-          <w:szCs w:val="24"/>
-          <w:u w:val="single"/>
-        </w:rPr>
-      </w:pPr>
-    </w:p>
-    <w:p>
-      <w:pPr>
-        <w:spacing w:after="0"/>
-        <w:rPr>
-          <w:sz w:val="24"/>
-          <w:szCs w:val="24"/>
-        </w:rPr>
-      </w:pPr>
-      <w:r>
-        <w:rPr>
-          <w:sz w:val="24"/>
-          <w:szCs w:val="24"/>
-        </w:rPr>
-        <w:t>Scénario nominal :</w:t>
-      </w:r>
-    </w:p>
-    <w:p>
-      <w:pPr>
-        <w:spacing w:after="0"/>
-        <w:rPr>
-          <w:sz w:val="24"/>
-          <w:szCs w:val="24"/>
-        </w:rPr>
-      </w:pPr>
-      <w:r>
-        <w:rPr>
-          <w:sz w:val="24"/>
-          <w:szCs w:val="24"/>
-        </w:rPr>
-        <w:t xml:space="preserve">Ce cas d’utilisation commence quand le joueur souhaite </w:t>
-      </w:r>
-      <w:r>
-        <w:rPr>
-          <w:sz w:val="24"/>
-          <w:szCs w:val="24"/>
-        </w:rPr>
-        <w:t>faire rentrer</w:t>
-      </w:r>
-      <w:r>
-        <w:rPr>
-          <w:sz w:val="24"/>
-          <w:szCs w:val="24"/>
-        </w:rPr>
-        <w:t xml:space="preserve"> un </w:t>
-      </w:r>
-      <w:r>
-        <w:rPr>
-          <w:sz w:val="24"/>
-          <w:szCs w:val="24"/>
-        </w:rPr>
-        <w:t>visiteur</w:t>
-      </w:r>
-      <w:r>
-        <w:rPr>
-          <w:sz w:val="24"/>
-          <w:szCs w:val="24"/>
-        </w:rPr>
-        <w:t>.</w:t>
-      </w:r>
-    </w:p>
-    <w:p>
-      <w:pPr>
-        <w:spacing w:after="0"/>
-        <w:rPr>
-          <w:sz w:val="24"/>
-          <w:szCs w:val="24"/>
-        </w:rPr>
-      </w:pPr>
-    </w:p>
-    <w:p>
-      <w:pPr>
-        <w:pStyle w:val="Paragraphedeliste"/>
-        <w:numPr>
-          <w:ilvl w:val="0"/>
-          <w:numId w:val="11"/>
-        </w:numPr>
-        <w:spacing w:after="0"/>
-        <w:rPr>
-          <w:sz w:val="24"/>
-          <w:szCs w:val="24"/>
-        </w:rPr>
-      </w:pPr>
-      <w:proofErr w:type="spellStart"/>
-      <w:r>
-        <w:rPr>
-          <w:sz w:val="24"/>
-          <w:szCs w:val="24"/>
-        </w:rPr>
-        <w:t>JeuZoo</w:t>
-      </w:r>
-      <w:proofErr w:type="spellEnd"/>
-      <w:r>
-        <w:rPr>
-          <w:sz w:val="24"/>
-          <w:szCs w:val="24"/>
-        </w:rPr>
-        <w:t xml:space="preserve"> propose un moyen de </w:t>
-      </w:r>
-      <w:r>
-        <w:rPr>
-          <w:sz w:val="24"/>
-          <w:szCs w:val="24"/>
-        </w:rPr>
-        <w:t>faire entrer</w:t>
-      </w:r>
-      <w:r>
-        <w:rPr>
-          <w:sz w:val="24"/>
-          <w:szCs w:val="24"/>
-        </w:rPr>
-        <w:t xml:space="preserve"> un </w:t>
-      </w:r>
-      <w:r>
-        <w:rPr>
-          <w:sz w:val="24"/>
-          <w:szCs w:val="24"/>
-        </w:rPr>
-        <w:t>visiteur</w:t>
-      </w:r>
-    </w:p>
-    <w:p>
-      <w:pPr>
-        <w:pStyle w:val="Paragraphedeliste"/>
-        <w:numPr>
-          <w:ilvl w:val="0"/>
-          <w:numId w:val="11"/>
-        </w:numPr>
-        <w:spacing w:after="0"/>
-        <w:rPr>
-          <w:sz w:val="24"/>
-          <w:szCs w:val="24"/>
-        </w:rPr>
-      </w:pPr>
-      <w:r>
-        <w:rPr>
-          <w:sz w:val="24"/>
-          <w:szCs w:val="24"/>
-        </w:rPr>
-        <w:t xml:space="preserve">Le joueur choisi de </w:t>
-      </w:r>
-      <w:r>
-        <w:rPr>
-          <w:sz w:val="24"/>
-          <w:szCs w:val="24"/>
-        </w:rPr>
-        <w:t>faire entrer un visiteur</w:t>
-      </w:r>
-    </w:p>
-    <w:p>
-      <w:pPr>
-        <w:pStyle w:val="Paragraphedeliste"/>
-        <w:numPr>
-          <w:ilvl w:val="0"/>
-          <w:numId w:val="11"/>
-        </w:numPr>
-        <w:spacing w:after="0"/>
-        <w:rPr>
-          <w:sz w:val="24"/>
-          <w:szCs w:val="24"/>
-        </w:rPr>
-      </w:pPr>
-      <w:proofErr w:type="spellStart"/>
-      <w:r>
-        <w:rPr>
-          <w:sz w:val="24"/>
-          <w:szCs w:val="24"/>
-        </w:rPr>
-        <w:t>JeuZoo</w:t>
-      </w:r>
-      <w:proofErr w:type="spellEnd"/>
-      <w:r>
-        <w:rPr>
-          <w:sz w:val="24"/>
-          <w:szCs w:val="24"/>
-        </w:rPr>
-        <w:t xml:space="preserve"> </w:t>
-      </w:r>
-      <w:r>
-        <w:rPr>
-          <w:sz w:val="24"/>
-          <w:szCs w:val="24"/>
-        </w:rPr>
-        <w:t>fait rentrer un visiteur</w:t>
-      </w:r>
-    </w:p>
-    <w:p>
-      <w:pPr>
-        <w:spacing w:after="0"/>
-        <w:rPr>
-          <w:sz w:val="24"/>
-          <w:szCs w:val="24"/>
-        </w:rPr>
-      </w:pPr>
-    </w:p>
-    <w:p>
-      <w:pPr>
-        <w:spacing w:after="0"/>
-        <w:rPr>
-          <w:sz w:val="24"/>
-          <w:szCs w:val="24"/>
-        </w:rPr>
-      </w:pPr>
-      <w:r>
-        <w:rPr>
-          <w:sz w:val="24"/>
-          <w:szCs w:val="24"/>
-        </w:rPr>
-        <w:t>Scénarios alternatifs :</w:t>
-      </w:r>
-    </w:p>
-    <w:p>
-      <w:pPr>
-        <w:pStyle w:val="Paragraphedeliste"/>
-        <w:numPr>
-          <w:ilvl w:val="0"/>
-          <w:numId w:val="13"/>
-        </w:numPr>
-        <w:spacing w:after="0"/>
-        <w:rPr>
-          <w:sz w:val="24"/>
-          <w:szCs w:val="24"/>
-        </w:rPr>
-      </w:pPr>
-    </w:p>
-    <w:p>
-      <w:pPr>
-        <w:pStyle w:val="Paragraphedeliste"/>
-        <w:numPr>
-          <w:ilvl w:val="0"/>
-          <w:numId w:val="13"/>
-        </w:numPr>
-        <w:spacing w:after="0"/>
-        <w:rPr>
-          <w:sz w:val="24"/>
-          <w:szCs w:val="24"/>
-        </w:rPr>
-      </w:pPr>
-    </w:p>
-    <w:p>
-      <w:pPr>
-        <w:pStyle w:val="Paragraphedeliste"/>
-        <w:numPr>
-          <w:ilvl w:val="0"/>
-          <w:numId w:val="13"/>
-        </w:numPr>
-        <w:spacing w:after="0"/>
-        <w:rPr>
-          <w:sz w:val="24"/>
-          <w:szCs w:val="24"/>
-        </w:rPr>
-      </w:pPr>
-    </w:p>
-    <w:p>
-      <w:pPr>
-        <w:spacing w:after="0"/>
-        <w:rPr>
-          <w:sz w:val="24"/>
-          <w:szCs w:val="24"/>
-        </w:rPr>
-      </w:pPr>
-    </w:p>
-    <w:p>
-      <w:pPr>
-        <w:spacing w:after="0"/>
-        <w:rPr>
-          <w:sz w:val="24"/>
-          <w:szCs w:val="24"/>
-        </w:rPr>
-      </w:pPr>
-      <w:r>
-        <w:rPr>
-          <w:sz w:val="24"/>
-          <w:szCs w:val="24"/>
-        </w:rPr>
-        <w:t>Scénarios d’exceptions :</w:t>
-      </w:r>
-    </w:p>
-    <w:p>
-      <w:pPr>
-        <w:pStyle w:val="Paragraphedeliste"/>
-        <w:numPr>
-          <w:ilvl w:val="0"/>
-          <w:numId w:val="15"/>
-        </w:numPr>
-        <w:spacing w:after="0"/>
-        <w:rPr>
-          <w:sz w:val="24"/>
-          <w:szCs w:val="24"/>
-        </w:rPr>
-      </w:pPr>
-    </w:p>
-    <w:p>
-      <w:pPr>
-        <w:pStyle w:val="Paragraphedeliste"/>
-        <w:numPr>
-          <w:ilvl w:val="0"/>
-          <w:numId w:val="15"/>
-        </w:numPr>
-        <w:spacing w:after="0"/>
-        <w:rPr>
-          <w:sz w:val="24"/>
-          <w:szCs w:val="24"/>
-        </w:rPr>
-      </w:pPr>
-      <w:r>
-        <w:rPr>
-          <w:sz w:val="24"/>
-          <w:szCs w:val="24"/>
-        </w:rPr>
-        <w:t>Trop de visiteurs dans le Zoo</w:t>
-      </w:r>
-    </w:p>
-    <w:p>
-      <w:pPr>
-        <w:pStyle w:val="Paragraphedeliste"/>
-        <w:numPr>
-          <w:ilvl w:val="1"/>
-          <w:numId w:val="15"/>
-        </w:numPr>
-        <w:spacing w:after="0"/>
-        <w:rPr>
-          <w:sz w:val="24"/>
-          <w:szCs w:val="24"/>
-        </w:rPr>
-      </w:pPr>
-      <w:proofErr w:type="spellStart"/>
-      <w:r>
-        <w:rPr>
-          <w:sz w:val="24"/>
-          <w:szCs w:val="24"/>
-        </w:rPr>
-        <w:t>JeuZoo</w:t>
-      </w:r>
-      <w:proofErr w:type="spellEnd"/>
-      <w:r>
-        <w:rPr>
-          <w:sz w:val="24"/>
-          <w:szCs w:val="24"/>
-        </w:rPr>
-        <w:t xml:space="preserve"> affiche un message qui indique qu’il y a trop de visiteurs dans le Zoo</w:t>
-      </w:r>
-    </w:p>
-    <w:p>
-      <w:pPr>
-        <w:pStyle w:val="Paragraphedeliste"/>
-        <w:numPr>
-          <w:ilvl w:val="1"/>
-          <w:numId w:val="15"/>
-        </w:numPr>
-        <w:spacing w:after="0"/>
-        <w:rPr>
-          <w:sz w:val="24"/>
-          <w:szCs w:val="24"/>
-        </w:rPr>
-      </w:pPr>
-      <w:r>
-        <w:rPr>
-          <w:sz w:val="24"/>
-          <w:szCs w:val="24"/>
-        </w:rPr>
-        <w:t>Exception trop de visiteurs</w:t>
-      </w:r>
-    </w:p>
-    <w:p>
-      <w:pPr>
-        <w:pStyle w:val="Paragraphedeliste"/>
-        <w:numPr>
-          <w:ilvl w:val="0"/>
-          <w:numId w:val="15"/>
-        </w:numPr>
-        <w:spacing w:after="0"/>
-        <w:rPr>
-          <w:sz w:val="24"/>
-          <w:szCs w:val="24"/>
-        </w:rPr>
-      </w:pPr>
-    </w:p>
-    <w:p>
-      <w:pPr>
-        <w:rPr>
-          <w:sz w:val="24"/>
-          <w:szCs w:val="24"/>
-        </w:rPr>
-      </w:pPr>
-    </w:p>
-    <w:p>
-      <w:pPr>
-        <w:rPr>
-          <w:sz w:val="24"/>
-          <w:szCs w:val="24"/>
-        </w:rPr>
-      </w:pPr>
-    </w:p>
-    <w:p>
-      <w:pPr>
-        <w:rPr>
-          <w:sz w:val="24"/>
-          <w:szCs w:val="24"/>
-        </w:rPr>
-      </w:pPr>
-    </w:p>
-    <w:p>
-      <w:pPr>
-        <w:rPr>
-          <w:sz w:val="24"/>
-          <w:szCs w:val="24"/>
-        </w:rPr>
-      </w:pPr>
-    </w:p>
-    <w:p>
-      <w:pPr>
-        <w:rPr>
-          <w:sz w:val="24"/>
-          <w:szCs w:val="24"/>
-        </w:rPr>
-      </w:pPr>
-    </w:p>
-    <w:p>
-      <w:pPr>
-        <w:spacing w:after="0"/>
-        <w:ind w:left="720" w:hanging="360"/>
-      </w:pPr>
-    </w:p>
-    <w:p>
-      <w:pPr>
-        <w:pStyle w:val="Paragraphedeliste"/>
+        <w:pStyle w:val="ListParagraph"/>
         <w:numPr>
           <w:ilvl w:val="0"/>
           <w:numId w:val="16"/>
@@ -1433,12 +1675,11 @@
           <w:szCs w:val="24"/>
           <w:u w:val="single"/>
         </w:rPr>
-        <w:t>Sommaire d’identification</w:t>
-      </w:r>
-    </w:p>
-    <w:p>
-      <w:pPr>
-        <w:pStyle w:val="Paragraphedeliste"/>
+        <w:t>Description des scénarios :</w:t>
+      </w:r>
+    </w:p>
+    <w:p>
+      <w:pPr>
         <w:spacing w:after="0"/>
         <w:rPr>
           <w:b/>
@@ -1451,259 +1692,6 @@
     </w:p>
     <w:p>
       <w:pPr>
-        <w:pStyle w:val="Paragraphedeliste"/>
-        <w:spacing w:after="0"/>
-        <w:ind w:left="0"/>
-        <w:rPr>
-          <w:sz w:val="24"/>
-          <w:szCs w:val="24"/>
-        </w:rPr>
-      </w:pPr>
-      <w:r>
-        <w:rPr>
-          <w:b/>
-          <w:bCs/>
-          <w:sz w:val="24"/>
-          <w:szCs w:val="24"/>
-        </w:rPr>
-        <w:t>Scénario :</w:t>
-      </w:r>
-      <w:r>
-        <w:rPr>
-          <w:sz w:val="24"/>
-          <w:szCs w:val="24"/>
-        </w:rPr>
-        <w:t xml:space="preserve"> Passer étape</w:t>
-      </w:r>
-    </w:p>
-    <w:p>
-      <w:pPr>
-        <w:spacing w:after="0"/>
-        <w:rPr>
-          <w:sz w:val="24"/>
-          <w:szCs w:val="24"/>
-        </w:rPr>
-      </w:pPr>
-      <w:r>
-        <w:rPr>
-          <w:sz w:val="24"/>
-          <w:szCs w:val="24"/>
-        </w:rPr>
-        <w:t xml:space="preserve">Objectif : Ce cas d’utilisation permet de </w:t>
-      </w:r>
-      <w:r>
-        <w:rPr>
-          <w:sz w:val="24"/>
-          <w:szCs w:val="24"/>
-        </w:rPr>
-        <w:t>passer</w:t>
-      </w:r>
-      <w:r>
-        <w:rPr>
-          <w:sz w:val="24"/>
-          <w:szCs w:val="24"/>
-        </w:rPr>
-        <w:t xml:space="preserve"> </w:t>
-      </w:r>
-      <w:r>
-        <w:rPr>
-          <w:sz w:val="24"/>
-          <w:szCs w:val="24"/>
-        </w:rPr>
-        <w:t xml:space="preserve">au jour suivant dans </w:t>
-      </w:r>
-      <w:r>
-        <w:rPr>
-          <w:sz w:val="24"/>
-          <w:szCs w:val="24"/>
-        </w:rPr>
-        <w:t>le Jeu du Zoo.</w:t>
-      </w:r>
-    </w:p>
-    <w:p>
-      <w:pPr>
-        <w:spacing w:after="0"/>
-        <w:rPr>
-          <w:sz w:val="24"/>
-          <w:szCs w:val="24"/>
-        </w:rPr>
-      </w:pPr>
-      <w:r>
-        <w:rPr>
-          <w:sz w:val="24"/>
-          <w:szCs w:val="24"/>
-        </w:rPr>
-        <w:t xml:space="preserve">Acteur : </w:t>
-      </w:r>
-    </w:p>
-    <w:p>
-      <w:pPr>
-        <w:pStyle w:val="Paragraphedeliste"/>
-        <w:numPr>
-          <w:ilvl w:val="0"/>
-          <w:numId w:val="1"/>
-        </w:numPr>
-        <w:spacing w:after="0"/>
-        <w:ind w:left="708"/>
-        <w:rPr>
-          <w:sz w:val="24"/>
-          <w:szCs w:val="24"/>
-        </w:rPr>
-      </w:pPr>
-      <w:r>
-        <w:rPr>
-          <w:sz w:val="24"/>
-          <w:szCs w:val="24"/>
-        </w:rPr>
-        <w:t xml:space="preserve">Acteur 1 : </w:t>
-      </w:r>
-      <w:proofErr w:type="spellStart"/>
-      <w:r>
-        <w:rPr>
-          <w:sz w:val="24"/>
-          <w:szCs w:val="24"/>
-        </w:rPr>
-        <w:t>JeuZoo</w:t>
-      </w:r>
-      <w:proofErr w:type="spellEnd"/>
-    </w:p>
-    <w:p>
-      <w:pPr>
-        <w:pStyle w:val="Paragraphedeliste"/>
-        <w:numPr>
-          <w:ilvl w:val="0"/>
-          <w:numId w:val="1"/>
-        </w:numPr>
-        <w:spacing w:after="0"/>
-        <w:ind w:left="708"/>
-        <w:rPr>
-          <w:sz w:val="24"/>
-          <w:szCs w:val="24"/>
-        </w:rPr>
-      </w:pPr>
-      <w:r>
-        <w:rPr>
-          <w:sz w:val="24"/>
-          <w:szCs w:val="24"/>
-        </w:rPr>
-        <w:t>Acteur 2 : Le joueur</w:t>
-      </w:r>
-    </w:p>
-    <w:p>
-      <w:pPr>
-        <w:spacing w:after="0"/>
-        <w:rPr>
-          <w:sz w:val="24"/>
-          <w:szCs w:val="24"/>
-        </w:rPr>
-      </w:pPr>
-      <w:r>
-        <w:rPr>
-          <w:sz w:val="24"/>
-          <w:szCs w:val="24"/>
-        </w:rPr>
-        <w:t>Evènement déclencheur :</w:t>
-      </w:r>
-    </w:p>
-    <w:p>
-      <w:pPr>
-        <w:spacing w:after="0"/>
-        <w:rPr>
-          <w:sz w:val="24"/>
-          <w:szCs w:val="24"/>
-        </w:rPr>
-      </w:pPr>
-      <w:r>
-        <w:rPr>
-          <w:sz w:val="24"/>
-          <w:szCs w:val="24"/>
-        </w:rPr>
-        <w:t>Préconditions :</w:t>
-      </w:r>
-    </w:p>
-    <w:p>
-      <w:pPr>
-        <w:spacing w:after="0"/>
-        <w:rPr>
-          <w:sz w:val="24"/>
-          <w:szCs w:val="24"/>
-        </w:rPr>
-      </w:pPr>
-      <w:r>
-        <w:rPr>
-          <w:sz w:val="24"/>
-          <w:szCs w:val="24"/>
-        </w:rPr>
-        <w:t>Postconditions :</w:t>
-      </w:r>
-    </w:p>
-    <w:p>
-      <w:pPr>
-        <w:spacing w:after="0"/>
-        <w:rPr>
-          <w:sz w:val="24"/>
-          <w:szCs w:val="24"/>
-        </w:rPr>
-      </w:pPr>
-      <w:r>
-        <w:rPr>
-          <w:sz w:val="24"/>
-          <w:szCs w:val="24"/>
-        </w:rPr>
-        <w:t>Exigences spécifiques :</w:t>
-      </w:r>
-    </w:p>
-    <w:p>
-      <w:pPr>
-        <w:spacing w:after="0"/>
-        <w:ind w:left="708"/>
-        <w:rPr>
-          <w:sz w:val="24"/>
-          <w:szCs w:val="24"/>
-        </w:rPr>
-      </w:pPr>
-    </w:p>
-    <w:p>
-      <w:pPr>
-        <w:pStyle w:val="Paragraphedeliste"/>
-        <w:numPr>
-          <w:ilvl w:val="0"/>
-          <w:numId w:val="16"/>
-        </w:numPr>
-        <w:spacing w:after="0"/>
-        <w:rPr>
-          <w:b/>
-          <w:bCs/>
-          <w:sz w:val="24"/>
-          <w:szCs w:val="24"/>
-          <w:u w:val="single"/>
-        </w:rPr>
-      </w:pPr>
-      <w:r>
-        <w:rPr>
-          <w:b/>
-          <w:bCs/>
-          <w:sz w:val="24"/>
-          <w:szCs w:val="24"/>
-          <w:u w:val="single"/>
-        </w:rPr>
-        <w:t>Description des scénarios :</w:t>
-      </w:r>
-    </w:p>
-    <w:p>
-      <w:pPr>
-        <w:spacing w:after="0"/>
-        <w:rPr>
-          <w:b/>
-          <w:bCs/>
-          <w:sz w:val="24"/>
-          <w:szCs w:val="24"/>
-          <w:u w:val="single"/>
-        </w:rPr>
-      </w:pPr>
-    </w:p>
-    <w:p>
-      <w:pPr>
         <w:spacing w:after="0"/>
         <w:rPr>
           <w:sz w:val="24"/>
@@ -1731,35 +1719,21 @@
           <w:sz w:val="24"/>
           <w:szCs w:val="24"/>
         </w:rPr>
-        <w:t xml:space="preserve">Ce cas d’utilisation commence quand le joueur souhaite </w:t>
-      </w:r>
-      <w:r>
-        <w:rPr>
-          <w:sz w:val="24"/>
-          <w:szCs w:val="24"/>
-        </w:rPr>
-        <w:t>passer au jour suivant</w:t>
-      </w:r>
-      <w:r>
-        <w:rPr>
-          <w:sz w:val="24"/>
-          <w:szCs w:val="24"/>
-        </w:rPr>
-        <w:t>.</w:t>
-      </w:r>
-    </w:p>
-    <w:p>
-      <w:pPr>
-        <w:spacing w:after="0"/>
-        <w:rPr>
-          <w:sz w:val="24"/>
-          <w:szCs w:val="24"/>
-        </w:rPr>
-      </w:pPr>
-    </w:p>
-    <w:p>
-      <w:pPr>
-        <w:pStyle w:val="Paragraphedeliste"/>
+        <w:t>Ce cas d’utilisation commence quand le joueur souhaite passer au jour suivant.</w:t>
+      </w:r>
+    </w:p>
+    <w:p>
+      <w:pPr>
+        <w:spacing w:after="0"/>
+        <w:rPr>
+          <w:sz w:val="24"/>
+          <w:szCs w:val="24"/>
+        </w:rPr>
+      </w:pPr>
+    </w:p>
+    <w:p>
+      <w:pPr>
+        <w:pStyle w:val="ListParagraph"/>
         <w:numPr>
           <w:ilvl w:val="0"/>
           <w:numId w:val="17"/>
@@ -1784,19 +1758,12 @@
           <w:sz w:val="24"/>
           <w:szCs w:val="24"/>
         </w:rPr>
-        <w:t xml:space="preserve"> propose un moyen de </w:t>
-      </w:r>
-      <w:r>
-        <w:rPr>
-          <w:sz w:val="24"/>
-          <w:szCs w:val="24"/>
-        </w:rPr>
-        <w:t>passer à l’étape suivante.</w:t>
-      </w:r>
-    </w:p>
-    <w:p>
-      <w:pPr>
-        <w:pStyle w:val="Paragraphedeliste"/>
+        <w:t xml:space="preserve"> propose un moyen de passer à l’étape suivante.</w:t>
+      </w:r>
+    </w:p>
+    <w:p>
+      <w:pPr>
+        <w:pStyle w:val="ListParagraph"/>
         <w:numPr>
           <w:ilvl w:val="0"/>
           <w:numId w:val="17"/>
@@ -1812,19 +1779,12 @@
           <w:sz w:val="24"/>
           <w:szCs w:val="24"/>
         </w:rPr>
-        <w:t xml:space="preserve">Le joueur choisi de </w:t>
-      </w:r>
-      <w:r>
-        <w:rPr>
-          <w:sz w:val="24"/>
-          <w:szCs w:val="24"/>
-        </w:rPr>
-        <w:t>passer à l’étape suivante</w:t>
-      </w:r>
-    </w:p>
-    <w:p>
-      <w:pPr>
-        <w:pStyle w:val="Paragraphedeliste"/>
+        <w:t>Le joueur choisi de passer à l’étape suivante</w:t>
+      </w:r>
+    </w:p>
+    <w:p>
+      <w:pPr>
+        <w:pStyle w:val="ListParagraph"/>
         <w:numPr>
           <w:ilvl w:val="0"/>
           <w:numId w:val="17"/>
@@ -1849,14 +1809,7 @@
           <w:sz w:val="24"/>
           <w:szCs w:val="24"/>
         </w:rPr>
-        <w:t xml:space="preserve"> </w:t>
-      </w:r>
-      <w:r>
-        <w:rPr>
-          <w:sz w:val="24"/>
-          <w:szCs w:val="24"/>
-        </w:rPr>
-        <w:t>passe à l’étape suivante</w:t>
+        <w:t xml:space="preserve"> passe à l’étape suivante</w:t>
       </w:r>
     </w:p>
     <w:p>
@@ -1886,7 +1839,7 @@
     </w:p>
     <w:p>
       <w:pPr>
-        <w:pStyle w:val="Paragraphedeliste"/>
+        <w:pStyle w:val="ListParagraph"/>
         <w:numPr>
           <w:ilvl w:val="0"/>
           <w:numId w:val="18"/>
@@ -1900,7 +1853,7 @@
     </w:p>
     <w:p>
       <w:pPr>
-        <w:pStyle w:val="Paragraphedeliste"/>
+        <w:pStyle w:val="ListParagraph"/>
         <w:numPr>
           <w:ilvl w:val="0"/>
           <w:numId w:val="18"/>
@@ -1921,7 +1874,7 @@
     </w:p>
     <w:p>
       <w:pPr>
-        <w:pStyle w:val="Paragraphedeliste"/>
+        <w:pStyle w:val="ListParagraph"/>
         <w:numPr>
           <w:ilvl w:val="1"/>
           <w:numId w:val="18"/>
@@ -1956,7 +1909,7 @@
     </w:p>
     <w:p>
       <w:pPr>
-        <w:pStyle w:val="Paragraphedeliste"/>
+        <w:pStyle w:val="ListParagraph"/>
         <w:numPr>
           <w:ilvl w:val="2"/>
           <w:numId w:val="18"/>
@@ -1977,7 +1930,7 @@
     </w:p>
     <w:p>
       <w:pPr>
-        <w:pStyle w:val="Paragraphedeliste"/>
+        <w:pStyle w:val="ListParagraph"/>
         <w:spacing w:after="0"/>
         <w:rPr>
           <w:sz w:val="24"/>
@@ -1994,7 +1947,7 @@
     </w:p>
     <w:p>
       <w:pPr>
-        <w:pStyle w:val="Paragraphedeliste"/>
+        <w:pStyle w:val="ListParagraph"/>
         <w:numPr>
           <w:ilvl w:val="0"/>
           <w:numId w:val="19"/>
@@ -2015,7 +1968,7 @@
     </w:p>
     <w:p>
       <w:pPr>
-        <w:pStyle w:val="Paragraphedeliste"/>
+        <w:pStyle w:val="ListParagraph"/>
         <w:numPr>
           <w:ilvl w:val="0"/>
           <w:numId w:val="20"/>
@@ -2062,7 +2015,7 @@
     </w:p>
     <w:p>
       <w:pPr>
-        <w:pStyle w:val="Paragraphedeliste"/>
+        <w:pStyle w:val="ListParagraph"/>
         <w:numPr>
           <w:ilvl w:val="0"/>
           <w:numId w:val="21"/>
@@ -2099,7 +2052,7 @@
     </w:p>
     <w:p>
       <w:pPr>
-        <w:pStyle w:val="Paragraphedeliste"/>
+        <w:pStyle w:val="ListParagraph"/>
         <w:numPr>
           <w:ilvl w:val="0"/>
           <w:numId w:val="22"/>
@@ -2153,7 +2106,7 @@
     </w:p>
     <w:p>
       <w:pPr>
-        <w:pStyle w:val="Paragraphedeliste"/>
+        <w:pStyle w:val="ListParagraph"/>
         <w:numPr>
           <w:ilvl w:val="0"/>
           <w:numId w:val="23"/>
@@ -2174,7 +2127,7 @@
     </w:p>
     <w:p>
       <w:pPr>
-        <w:pStyle w:val="Paragraphedeliste"/>
+        <w:pStyle w:val="ListParagraph"/>
         <w:numPr>
           <w:ilvl w:val="2"/>
           <w:numId w:val="23"/>
@@ -2219,7 +2172,7 @@
     </w:p>
     <w:p>
       <w:pPr>
-        <w:pStyle w:val="Paragraphedeliste"/>
+        <w:pStyle w:val="ListParagraph"/>
         <w:numPr>
           <w:ilvl w:val="0"/>
           <w:numId w:val="24"/>
@@ -2247,7 +2200,7 @@
     </w:p>
     <w:p>
       <w:pPr>
-        <w:pStyle w:val="Paragraphedeliste"/>
+        <w:pStyle w:val="ListParagraph"/>
         <w:numPr>
           <w:ilvl w:val="0"/>
           <w:numId w:val="18"/>
@@ -2295,6 +2248,7 @@
       <w:r>
         <w:rPr>
           <w:noProof/>
+          <w:lang w:val="en-US"/>
         </w:rPr>
         <w:drawing>
           <wp:inline distT="0" distB="0" distL="0" distR="0" wp14:anchorId="066FF13B" wp14:editId="0F86130B">
@@ -2344,6 +2298,7 @@
       <w:r>
         <w:rPr>
           <w:noProof/>
+          <w:lang w:val="en-US"/>
         </w:rPr>
         <w:drawing>
           <wp:inline distT="0" distB="0" distL="0" distR="0" wp14:anchorId="45605BCC" wp14:editId="1CAE68AB">
@@ -2394,7 +2349,7 @@
 </file>
 
 <file path=word/endnotes.xml><?xml version="1.0" encoding="utf-8"?>
-<w:endnotes xmlns:wpc="http://schemas.microsoft.com/office/word/2010/wordprocessingCanvas" xmlns:cx="http://schemas.microsoft.com/office/drawing/2014/chartex" xmlns:cx1="http://schemas.microsoft.com/office/drawing/2015/9/8/chartex" xmlns:cx2="http://schemas.microsoft.com/office/drawing/2015/10/21/chartex" xmlns:cx3="http://schemas.microsoft.com/office/drawing/2016/5/9/chartex" xmlns:cx4="http://schemas.microsoft.com/office/drawing/2016/5/10/chartex" xmlns:cx5="http://schemas.microsoft.com/office/drawing/2016/5/11/chartex" xmlns:cx6="http://schemas.microsoft.com/office/drawing/2016/5/12/chartex" xmlns:cx7="http://schemas.microsoft.com/office/drawing/2016/5/13/chartex" xmlns:cx8="http://schemas.microsoft.com/office/drawing/2016/5/14/chartex" xmlns:mc="http://schemas.openxmlformats.org/markup-compatibility/2006" xmlns:aink="http://schemas.microsoft.com/office/drawing/2016/ink" xmlns:am3d="http://schemas.microsoft.com/office/drawing/2017/model3d" xmlns:o="urn:schemas-microsoft-com:office:office" xmlns:r="http://schemas.openxmlformats.org/officeDocument/2006/relationships" xmlns:m="http://schemas.openxmlformats.org/officeDocument/2006/math" xmlns:v="urn:schemas-microsoft-com:vml" xmlns:wp14="http://schemas.microsoft.com/office/word/2010/wordprocessingDrawing" xmlns:wp="http://schemas.openxmlformats.org/drawingml/2006/wordprocessingDrawing" xmlns:w10="urn:schemas-microsoft-com:office:word" xmlns:w="http://schemas.openxmlformats.org/wordprocessingml/2006/main" xmlns:w14="http://schemas.microsoft.com/office/word/2010/wordml" xmlns:w15="http://schemas.microsoft.com/office/word/2012/wordml" xmlns:w16cex="http://schemas.microsoft.com/office/word/2018/wordml/cex" xmlns:w16cid="http://schemas.microsoft.com/office/word/2016/wordml/cid" xmlns:w16="http://schemas.microsoft.com/office/word/2018/wordml" xmlns:w16se="http://schemas.microsoft.com/office/word/2015/wordml/symex" xmlns:wpg="http://schemas.microsoft.com/office/word/2010/wordprocessingGroup" xmlns:wpi="http://schemas.microsoft.com/office/word/2010/wordprocessingInk" xmlns:wne="http://schemas.microsoft.com/office/word/2006/wordml" xmlns:wps="http://schemas.microsoft.com/office/word/2010/wordprocessingShape" mc:Ignorable="w14 w15 w16se w16cid w16 w16cex wp14">
+<w:endnotes xmlns:wpc="http://schemas.microsoft.com/office/word/2010/wordprocessingCanvas" xmlns:mc="http://schemas.openxmlformats.org/markup-compatibility/2006" xmlns:o="urn:schemas-microsoft-com:office:office" xmlns:r="http://schemas.openxmlformats.org/officeDocument/2006/relationships" xmlns:m="http://schemas.openxmlformats.org/officeDocument/2006/math" xmlns:v="urn:schemas-microsoft-com:vml" xmlns:wp14="http://schemas.microsoft.com/office/word/2010/wordprocessingDrawing" xmlns:wp="http://schemas.openxmlformats.org/drawingml/2006/wordprocessingDrawing" xmlns:w10="urn:schemas-microsoft-com:office:word" xmlns:w="http://schemas.openxmlformats.org/wordprocessingml/2006/main" xmlns:w14="http://schemas.microsoft.com/office/word/2010/wordml" xmlns:w15="http://schemas.microsoft.com/office/word/2012/wordml" xmlns:wpg="http://schemas.microsoft.com/office/word/2010/wordprocessingGroup" xmlns:wpi="http://schemas.microsoft.com/office/word/2010/wordprocessingInk" xmlns:wne="http://schemas.microsoft.com/office/word/2006/wordml" xmlns:wps="http://schemas.microsoft.com/office/word/2010/wordprocessingShape" mc:Ignorable="w14 w15 wp14">
   <w:endnote w:type="separator" w:id="-1">
     <w:p>
       <w:pPr>
@@ -2419,7 +2374,7 @@
 </file>
 
 <file path=word/footnotes.xml><?xml version="1.0" encoding="utf-8"?>
-<w:footnotes xmlns:wpc="http://schemas.microsoft.com/office/word/2010/wordprocessingCanvas" xmlns:cx="http://schemas.microsoft.com/office/drawing/2014/chartex" xmlns:cx1="http://schemas.microsoft.com/office/drawing/2015/9/8/chartex" xmlns:cx2="http://schemas.microsoft.com/office/drawing/2015/10/21/chartex" xmlns:cx3="http://schemas.microsoft.com/office/drawing/2016/5/9/chartex" xmlns:cx4="http://schemas.microsoft.com/office/drawing/2016/5/10/chartex" xmlns:cx5="http://schemas.microsoft.com/office/drawing/2016/5/11/chartex" xmlns:cx6="http://schemas.microsoft.com/office/drawing/2016/5/12/chartex" xmlns:cx7="http://schemas.microsoft.com/office/drawing/2016/5/13/chartex" xmlns:cx8="http://schemas.microsoft.com/office/drawing/2016/5/14/chartex" xmlns:mc="http://schemas.openxmlformats.org/markup-compatibility/2006" xmlns:aink="http://schemas.microsoft.com/office/drawing/2016/ink" xmlns:am3d="http://schemas.microsoft.com/office/drawing/2017/model3d" xmlns:o="urn:schemas-microsoft-com:office:office" xmlns:r="http://schemas.openxmlformats.org/officeDocument/2006/relationships" xmlns:m="http://schemas.openxmlformats.org/officeDocument/2006/math" xmlns:v="urn:schemas-microsoft-com:vml" xmlns:wp14="http://schemas.microsoft.com/office/word/2010/wordprocessingDrawing" xmlns:wp="http://schemas.openxmlformats.org/drawingml/2006/wordprocessingDrawing" xmlns:w10="urn:schemas-microsoft-com:office:word" xmlns:w="http://schemas.openxmlformats.org/wordprocessingml/2006/main" xmlns:w14="http://schemas.microsoft.com/office/word/2010/wordml" xmlns:w15="http://schemas.microsoft.com/office/word/2012/wordml" xmlns:w16cex="http://schemas.microsoft.com/office/word/2018/wordml/cex" xmlns:w16cid="http://schemas.microsoft.com/office/word/2016/wordml/cid" xmlns:w16="http://schemas.microsoft.com/office/word/2018/wordml" xmlns:w16se="http://schemas.microsoft.com/office/word/2015/wordml/symex" xmlns:wpg="http://schemas.microsoft.com/office/word/2010/wordprocessingGroup" xmlns:wpi="http://schemas.microsoft.com/office/word/2010/wordprocessingInk" xmlns:wne="http://schemas.microsoft.com/office/word/2006/wordml" xmlns:wps="http://schemas.microsoft.com/office/word/2010/wordprocessingShape" mc:Ignorable="w14 w15 w16se w16cid w16 w16cex wp14">
+<w:footnotes xmlns:wpc="http://schemas.microsoft.com/office/word/2010/wordprocessingCanvas" xmlns:mc="http://schemas.openxmlformats.org/markup-compatibility/2006" xmlns:o="urn:schemas-microsoft-com:office:office" xmlns:r="http://schemas.openxmlformats.org/officeDocument/2006/relationships" xmlns:m="http://schemas.openxmlformats.org/officeDocument/2006/math" xmlns:v="urn:schemas-microsoft-com:vml" xmlns:wp14="http://schemas.microsoft.com/office/word/2010/wordprocessingDrawing" xmlns:wp="http://schemas.openxmlformats.org/drawingml/2006/wordprocessingDrawing" xmlns:w10="urn:schemas-microsoft-com:office:word" xmlns:w="http://schemas.openxmlformats.org/wordprocessingml/2006/main" xmlns:w14="http://schemas.microsoft.com/office/word/2010/wordml" xmlns:w15="http://schemas.microsoft.com/office/word/2012/wordml" xmlns:wpg="http://schemas.microsoft.com/office/word/2010/wordprocessingGroup" xmlns:wpi="http://schemas.microsoft.com/office/word/2010/wordprocessingInk" xmlns:wne="http://schemas.microsoft.com/office/word/2006/wordml" xmlns:wps="http://schemas.microsoft.com/office/word/2010/wordprocessingShape" mc:Ignorable="w14 w15 wp14">
   <w:footnote w:type="separator" w:id="-1">
     <w:p>
       <w:pPr>
@@ -2444,7 +2399,7 @@
 </file>
 
 <file path=word/header1.xml><?xml version="1.0" encoding="utf-8"?>
-<w:hdr xmlns:wpc="http://schemas.microsoft.com/office/word/2010/wordprocessingCanvas" xmlns:cx="http://schemas.microsoft.com/office/drawing/2014/chartex" xmlns:cx1="http://schemas.microsoft.com/office/drawing/2015/9/8/chartex" xmlns:cx2="http://schemas.microsoft.com/office/drawing/2015/10/21/chartex" xmlns:cx3="http://schemas.microsoft.com/office/drawing/2016/5/9/chartex" xmlns:cx4="http://schemas.microsoft.com/office/drawing/2016/5/10/chartex" xmlns:cx5="http://schemas.microsoft.com/office/drawing/2016/5/11/chartex" xmlns:cx6="http://schemas.microsoft.com/office/drawing/2016/5/12/chartex" xmlns:cx7="http://schemas.microsoft.com/office/drawing/2016/5/13/chartex" xmlns:cx8="http://schemas.microsoft.com/office/drawing/2016/5/14/chartex" xmlns:mc="http://schemas.openxmlformats.org/markup-compatibility/2006" xmlns:aink="http://schemas.microsoft.com/office/drawing/2016/ink" xmlns:am3d="http://schemas.microsoft.com/office/drawing/2017/model3d" xmlns:o="urn:schemas-microsoft-com:office:office" xmlns:r="http://schemas.openxmlformats.org/officeDocument/2006/relationships" xmlns:m="http://schemas.openxmlformats.org/officeDocument/2006/math" xmlns:v="urn:schemas-microsoft-com:vml" xmlns:wp14="http://schemas.microsoft.com/office/word/2010/wordprocessingDrawing" xmlns:wp="http://schemas.openxmlformats.org/drawingml/2006/wordprocessingDrawing" xmlns:w10="urn:schemas-microsoft-com:office:word" xmlns:w="http://schemas.openxmlformats.org/wordprocessingml/2006/main" xmlns:w14="http://schemas.microsoft.com/office/word/2010/wordml" xmlns:w15="http://schemas.microsoft.com/office/word/2012/wordml" xmlns:w16cex="http://schemas.microsoft.com/office/word/2018/wordml/cex" xmlns:w16cid="http://schemas.microsoft.com/office/word/2016/wordml/cid" xmlns:w16="http://schemas.microsoft.com/office/word/2018/wordml" xmlns:w16se="http://schemas.microsoft.com/office/word/2015/wordml/symex" xmlns:wpg="http://schemas.microsoft.com/office/word/2010/wordprocessingGroup" xmlns:wpi="http://schemas.microsoft.com/office/word/2010/wordprocessingInk" xmlns:wne="http://schemas.microsoft.com/office/word/2006/wordml" xmlns:wps="http://schemas.microsoft.com/office/word/2010/wordprocessingShape" mc:Ignorable="w14 w15 w16se w16cid w16 w16cex wp14">
+<w:hdr xmlns:wpc="http://schemas.microsoft.com/office/word/2010/wordprocessingCanvas" xmlns:mc="http://schemas.openxmlformats.org/markup-compatibility/2006" xmlns:o="urn:schemas-microsoft-com:office:office" xmlns:r="http://schemas.openxmlformats.org/officeDocument/2006/relationships" xmlns:m="http://schemas.openxmlformats.org/officeDocument/2006/math" xmlns:v="urn:schemas-microsoft-com:vml" xmlns:wp14="http://schemas.microsoft.com/office/word/2010/wordprocessingDrawing" xmlns:wp="http://schemas.openxmlformats.org/drawingml/2006/wordprocessingDrawing" xmlns:w10="urn:schemas-microsoft-com:office:word" xmlns:w="http://schemas.openxmlformats.org/wordprocessingml/2006/main" xmlns:w14="http://schemas.microsoft.com/office/word/2010/wordml" xmlns:w15="http://schemas.microsoft.com/office/word/2012/wordml" xmlns:wpg="http://schemas.microsoft.com/office/word/2010/wordprocessingGroup" xmlns:wpi="http://schemas.microsoft.com/office/word/2010/wordprocessingInk" xmlns:wne="http://schemas.microsoft.com/office/word/2006/wordml" xmlns:wps="http://schemas.microsoft.com/office/word/2010/wordprocessingShape" mc:Ignorable="w14 w15 wp14">
   <w:tbl>
     <w:tblPr>
       <w:tblW w:w="10705" w:type="dxa"/>
@@ -2476,7 +2431,7 @@
         </w:tcPr>
         <w:p>
           <w:pPr>
-            <w:pStyle w:val="En-tte"/>
+            <w:pStyle w:val="Header"/>
             <w:spacing w:before="20"/>
             <w:ind w:left="459" w:right="170"/>
             <w:jc w:val="center"/>
@@ -2512,7 +2467,7 @@
         </w:tcPr>
         <w:p>
           <w:pPr>
-            <w:pStyle w:val="En-tte"/>
+            <w:pStyle w:val="Header"/>
             <w:tabs>
               <w:tab w:val="left" w:pos="2861"/>
             </w:tabs>
@@ -2550,7 +2505,7 @@
         </w:tcPr>
         <w:p>
           <w:pPr>
-            <w:pStyle w:val="En-tte"/>
+            <w:pStyle w:val="Header"/>
             <w:spacing w:before="20"/>
             <w:ind w:right="170"/>
             <w:jc w:val="center"/>
@@ -2575,7 +2530,7 @@
         </w:tcPr>
         <w:p>
           <w:pPr>
-            <w:pStyle w:val="En-tte"/>
+            <w:pStyle w:val="Header"/>
             <w:spacing w:before="20"/>
             <w:ind w:left="72" w:right="170"/>
             <w:jc w:val="center"/>
@@ -2641,7 +2596,7 @@
         </w:tcPr>
         <w:p>
           <w:pPr>
-            <w:pStyle w:val="En-tte"/>
+            <w:pStyle w:val="Header"/>
             <w:spacing w:before="20"/>
             <w:ind w:right="170"/>
             <w:jc w:val="center"/>
@@ -2679,7 +2634,7 @@
         </w:tcPr>
         <w:p>
           <w:pPr>
-            <w:pStyle w:val="En-tte"/>
+            <w:pStyle w:val="Header"/>
             <w:spacing w:before="20"/>
             <w:ind w:left="459" w:right="170"/>
             <w:jc w:val="center"/>
@@ -2716,7 +2671,7 @@
         </w:tcPr>
         <w:p>
           <w:pPr>
-            <w:pStyle w:val="En-tte"/>
+            <w:pStyle w:val="Header"/>
             <w:spacing w:before="20" w:after="20"/>
             <w:ind w:right="170"/>
             <w:jc w:val="center"/>
@@ -2755,7 +2710,7 @@
         </w:p>
         <w:p>
           <w:pPr>
-            <w:pStyle w:val="En-tte"/>
+            <w:pStyle w:val="Header"/>
             <w:spacing w:before="20"/>
             <w:ind w:right="170"/>
             <w:jc w:val="center"/>
@@ -2781,7 +2736,7 @@
         </w:tcPr>
         <w:p>
           <w:pPr>
-            <w:pStyle w:val="En-tte"/>
+            <w:pStyle w:val="Header"/>
             <w:spacing w:before="20"/>
             <w:ind w:right="170"/>
             <w:jc w:val="center"/>
@@ -2802,7 +2757,7 @@
         </w:p>
         <w:p>
           <w:pPr>
-            <w:pStyle w:val="En-tte"/>
+            <w:pStyle w:val="Header"/>
             <w:spacing w:before="20"/>
             <w:ind w:right="170"/>
             <w:jc w:val="center"/>
@@ -2826,15 +2781,15 @@
   </w:tbl>
   <w:p>
     <w:pPr>
-      <w:pStyle w:val="En-tte"/>
+      <w:pStyle w:val="Header"/>
     </w:pPr>
   </w:p>
 </w:hdr>
 </file>
 
 <file path=word/numbering.xml><?xml version="1.0" encoding="utf-8"?>
-<w:numbering xmlns:wpc="http://schemas.microsoft.com/office/word/2010/wordprocessingCanvas" xmlns:cx="http://schemas.microsoft.com/office/drawing/2014/chartex" xmlns:cx1="http://schemas.microsoft.com/office/drawing/2015/9/8/chartex" xmlns:cx2="http://schemas.microsoft.com/office/drawing/2015/10/21/chartex" xmlns:cx3="http://schemas.microsoft.com/office/drawing/2016/5/9/chartex" xmlns:cx4="http://schemas.microsoft.com/office/drawing/2016/5/10/chartex" xmlns:cx5="http://schemas.microsoft.com/office/drawing/2016/5/11/chartex" xmlns:cx6="http://schemas.microsoft.com/office/drawing/2016/5/12/chartex" xmlns:cx7="http://schemas.microsoft.com/office/drawing/2016/5/13/chartex" xmlns:cx8="http://schemas.microsoft.com/office/drawing/2016/5/14/chartex" xmlns:mc="http://schemas.openxmlformats.org/markup-compatibility/2006" xmlns:aink="http://schemas.microsoft.com/office/drawing/2016/ink" xmlns:am3d="http://schemas.microsoft.com/office/drawing/2017/model3d" xmlns:o="urn:schemas-microsoft-com:office:office" xmlns:r="http://schemas.openxmlformats.org/officeDocument/2006/relationships" xmlns:m="http://schemas.openxmlformats.org/officeDocument/2006/math" xmlns:v="urn:schemas-microsoft-com:vml" xmlns:wp14="http://schemas.microsoft.com/office/word/2010/wordprocessingDrawing" xmlns:wp="http://schemas.openxmlformats.org/drawingml/2006/wordprocessingDrawing" xmlns:w10="urn:schemas-microsoft-com:office:word" xmlns:w="http://schemas.openxmlformats.org/wordprocessingml/2006/main" xmlns:w14="http://schemas.microsoft.com/office/word/2010/wordml" xmlns:w15="http://schemas.microsoft.com/office/word/2012/wordml" xmlns:w16cex="http://schemas.microsoft.com/office/word/2018/wordml/cex" xmlns:w16cid="http://schemas.microsoft.com/office/word/2016/wordml/cid" xmlns:w16="http://schemas.microsoft.com/office/word/2018/wordml" xmlns:w16se="http://schemas.microsoft.com/office/word/2015/wordml/symex" xmlns:wpg="http://schemas.microsoft.com/office/word/2010/wordprocessingGroup" xmlns:wpi="http://schemas.microsoft.com/office/word/2010/wordprocessingInk" xmlns:wne="http://schemas.microsoft.com/office/word/2006/wordml" xmlns:wps="http://schemas.microsoft.com/office/word/2010/wordprocessingShape" mc:Ignorable="w14 w15 w16se w16cid w16 w16cex wp14">
-  <w:abstractNum w:abstractNumId="0" w15:restartNumberingAfterBreak="0">
+<w:numbering xmlns:wpc="http://schemas.microsoft.com/office/word/2010/wordprocessingCanvas" xmlns:mc="http://schemas.openxmlformats.org/markup-compatibility/2006" xmlns:o="urn:schemas-microsoft-com:office:office" xmlns:r="http://schemas.openxmlformats.org/officeDocument/2006/relationships" xmlns:m="http://schemas.openxmlformats.org/officeDocument/2006/math" xmlns:v="urn:schemas-microsoft-com:vml" xmlns:wp14="http://schemas.microsoft.com/office/word/2010/wordprocessingDrawing" xmlns:wp="http://schemas.openxmlformats.org/drawingml/2006/wordprocessingDrawing" xmlns:w10="urn:schemas-microsoft-com:office:word" xmlns:w="http://schemas.openxmlformats.org/wordprocessingml/2006/main" xmlns:w14="http://schemas.microsoft.com/office/word/2010/wordml" xmlns:w15="http://schemas.microsoft.com/office/word/2012/wordml" xmlns:wpg="http://schemas.microsoft.com/office/word/2010/wordprocessingGroup" xmlns:wpi="http://schemas.microsoft.com/office/word/2010/wordprocessingInk" xmlns:wne="http://schemas.microsoft.com/office/word/2006/wordml" xmlns:wps="http://schemas.microsoft.com/office/word/2010/wordprocessingShape" mc:Ignorable="w14 w15 wp14">
+  <w:abstractNum w:abstractNumId="0">
     <w:nsid w:val="12835E10"/>
     <w:multiLevelType w:val="hybridMultilevel"/>
     <w:tmpl w:val="743826DA"/>
@@ -2923,7 +2878,7 @@
       </w:pPr>
     </w:lvl>
   </w:abstractNum>
-  <w:abstractNum w:abstractNumId="1" w15:restartNumberingAfterBreak="0">
+  <w:abstractNum w:abstractNumId="1">
     <w:nsid w:val="13FE2F5F"/>
     <w:multiLevelType w:val="hybridMultilevel"/>
     <w:tmpl w:val="9FB44E68"/>
@@ -3012,7 +2967,7 @@
       </w:pPr>
     </w:lvl>
   </w:abstractNum>
-  <w:abstractNum w:abstractNumId="2" w15:restartNumberingAfterBreak="0">
+  <w:abstractNum w:abstractNumId="2">
     <w:nsid w:val="18DC7750"/>
     <w:multiLevelType w:val="hybridMultilevel"/>
     <w:tmpl w:val="2310854C"/>
@@ -3101,7 +3056,7 @@
       </w:pPr>
     </w:lvl>
   </w:abstractNum>
-  <w:abstractNum w:abstractNumId="3" w15:restartNumberingAfterBreak="0">
+  <w:abstractNum w:abstractNumId="3">
     <w:nsid w:val="19A9311C"/>
     <w:multiLevelType w:val="hybridMultilevel"/>
     <w:tmpl w:val="FA702FD2"/>
@@ -3187,7 +3142,7 @@
       </w:pPr>
     </w:lvl>
   </w:abstractNum>
-  <w:abstractNum w:abstractNumId="4" w15:restartNumberingAfterBreak="0">
+  <w:abstractNum w:abstractNumId="4">
     <w:nsid w:val="1EE4512B"/>
     <w:multiLevelType w:val="hybridMultilevel"/>
     <w:tmpl w:val="46AC91DC"/>
@@ -3276,7 +3231,7 @@
       </w:pPr>
     </w:lvl>
   </w:abstractNum>
-  <w:abstractNum w:abstractNumId="5" w15:restartNumberingAfterBreak="0">
+  <w:abstractNum w:abstractNumId="5">
     <w:nsid w:val="2A570591"/>
     <w:multiLevelType w:val="hybridMultilevel"/>
     <w:tmpl w:val="9BC6A7F0"/>
@@ -3365,7 +3320,7 @@
       </w:pPr>
     </w:lvl>
   </w:abstractNum>
-  <w:abstractNum w:abstractNumId="6" w15:restartNumberingAfterBreak="0">
+  <w:abstractNum w:abstractNumId="6">
     <w:nsid w:val="30DC2CBC"/>
     <w:multiLevelType w:val="hybridMultilevel"/>
     <w:tmpl w:val="CDE8C1A0"/>
@@ -3454,7 +3409,7 @@
       </w:pPr>
     </w:lvl>
   </w:abstractNum>
-  <w:abstractNum w:abstractNumId="7" w15:restartNumberingAfterBreak="0">
+  <w:abstractNum w:abstractNumId="7">
     <w:nsid w:val="32AF145E"/>
     <w:multiLevelType w:val="hybridMultilevel"/>
     <w:tmpl w:val="0D34F880"/>
@@ -3567,7 +3522,7 @@
       </w:rPr>
     </w:lvl>
   </w:abstractNum>
-  <w:abstractNum w:abstractNumId="8" w15:restartNumberingAfterBreak="0">
+  <w:abstractNum w:abstractNumId="8">
     <w:nsid w:val="353F74A9"/>
     <w:multiLevelType w:val="hybridMultilevel"/>
     <w:tmpl w:val="711E1870"/>
@@ -3656,7 +3611,7 @@
       </w:pPr>
     </w:lvl>
   </w:abstractNum>
-  <w:abstractNum w:abstractNumId="9" w15:restartNumberingAfterBreak="0">
+  <w:abstractNum w:abstractNumId="9">
     <w:nsid w:val="373230DF"/>
     <w:multiLevelType w:val="hybridMultilevel"/>
     <w:tmpl w:val="46CA269A"/>
@@ -3742,7 +3697,7 @@
       </w:pPr>
     </w:lvl>
   </w:abstractNum>
-  <w:abstractNum w:abstractNumId="10" w15:restartNumberingAfterBreak="0">
+  <w:abstractNum w:abstractNumId="10">
     <w:nsid w:val="3B945FEE"/>
     <w:multiLevelType w:val="hybridMultilevel"/>
     <w:tmpl w:val="0C800A94"/>
@@ -3831,7 +3786,7 @@
       </w:pPr>
     </w:lvl>
   </w:abstractNum>
-  <w:abstractNum w:abstractNumId="11" w15:restartNumberingAfterBreak="0">
+  <w:abstractNum w:abstractNumId="11">
     <w:nsid w:val="3EBA2D5A"/>
     <w:multiLevelType w:val="hybridMultilevel"/>
     <w:tmpl w:val="0178B6AC"/>
@@ -3920,7 +3875,7 @@
       </w:pPr>
     </w:lvl>
   </w:abstractNum>
-  <w:abstractNum w:abstractNumId="12" w15:restartNumberingAfterBreak="0">
+  <w:abstractNum w:abstractNumId="12">
     <w:nsid w:val="456B6B92"/>
     <w:multiLevelType w:val="hybridMultilevel"/>
     <w:tmpl w:val="3F227CD2"/>
@@ -4009,7 +3964,7 @@
       </w:pPr>
     </w:lvl>
   </w:abstractNum>
-  <w:abstractNum w:abstractNumId="13" w15:restartNumberingAfterBreak="0">
+  <w:abstractNum w:abstractNumId="13">
     <w:nsid w:val="4EA8511B"/>
     <w:multiLevelType w:val="hybridMultilevel"/>
     <w:tmpl w:val="8F5AD258"/>
@@ -4095,7 +4050,7 @@
       </w:pPr>
     </w:lvl>
   </w:abstractNum>
-  <w:abstractNum w:abstractNumId="14" w15:restartNumberingAfterBreak="0">
+  <w:abstractNum w:abstractNumId="14">
     <w:nsid w:val="54F511C5"/>
     <w:multiLevelType w:val="hybridMultilevel"/>
     <w:tmpl w:val="C174F580"/>
@@ -4184,7 +4139,7 @@
       </w:pPr>
     </w:lvl>
   </w:abstractNum>
-  <w:abstractNum w:abstractNumId="15" w15:restartNumberingAfterBreak="0">
+  <w:abstractNum w:abstractNumId="15">
     <w:nsid w:val="57A632DD"/>
     <w:multiLevelType w:val="hybridMultilevel"/>
     <w:tmpl w:val="2A182694"/>
@@ -4273,7 +4228,7 @@
       </w:pPr>
     </w:lvl>
   </w:abstractNum>
-  <w:abstractNum w:abstractNumId="16" w15:restartNumberingAfterBreak="0">
+  <w:abstractNum w:abstractNumId="16">
     <w:nsid w:val="5D2B7B7B"/>
     <w:multiLevelType w:val="hybridMultilevel"/>
     <w:tmpl w:val="F77ABB08"/>
@@ -4359,7 +4314,7 @@
       </w:pPr>
     </w:lvl>
   </w:abstractNum>
-  <w:abstractNum w:abstractNumId="17" w15:restartNumberingAfterBreak="0">
+  <w:abstractNum w:abstractNumId="17">
     <w:nsid w:val="5EFE78E9"/>
     <w:multiLevelType w:val="hybridMultilevel"/>
     <w:tmpl w:val="9358FEC2"/>
@@ -4448,7 +4403,7 @@
       </w:pPr>
     </w:lvl>
   </w:abstractNum>
-  <w:abstractNum w:abstractNumId="18" w15:restartNumberingAfterBreak="0">
+  <w:abstractNum w:abstractNumId="18">
     <w:nsid w:val="60B07A2C"/>
     <w:multiLevelType w:val="hybridMultilevel"/>
     <w:tmpl w:val="8E0CCA32"/>
@@ -4537,7 +4492,7 @@
       </w:pPr>
     </w:lvl>
   </w:abstractNum>
-  <w:abstractNum w:abstractNumId="19" w15:restartNumberingAfterBreak="0">
+  <w:abstractNum w:abstractNumId="19">
     <w:nsid w:val="665762D0"/>
     <w:multiLevelType w:val="hybridMultilevel"/>
     <w:tmpl w:val="278C9E60"/>
@@ -4626,7 +4581,7 @@
       </w:pPr>
     </w:lvl>
   </w:abstractNum>
-  <w:abstractNum w:abstractNumId="20" w15:restartNumberingAfterBreak="0">
+  <w:abstractNum w:abstractNumId="20">
     <w:nsid w:val="6A807BA1"/>
     <w:multiLevelType w:val="hybridMultilevel"/>
     <w:tmpl w:val="EFCA989C"/>
@@ -4715,7 +4670,7 @@
       </w:pPr>
     </w:lvl>
   </w:abstractNum>
-  <w:abstractNum w:abstractNumId="21" w15:restartNumberingAfterBreak="0">
+  <w:abstractNum w:abstractNumId="21">
     <w:nsid w:val="7B4D13C6"/>
     <w:multiLevelType w:val="hybridMultilevel"/>
     <w:tmpl w:val="A77A700E"/>
@@ -4804,7 +4759,7 @@
       </w:pPr>
     </w:lvl>
   </w:abstractNum>
-  <w:abstractNum w:abstractNumId="22" w15:restartNumberingAfterBreak="0">
+  <w:abstractNum w:abstractNumId="22">
     <w:nsid w:val="7E7F2D59"/>
     <w:multiLevelType w:val="hybridMultilevel"/>
     <w:tmpl w:val="BFA22D2A"/>
@@ -4893,7 +4848,7 @@
       </w:pPr>
     </w:lvl>
   </w:abstractNum>
-  <w:abstractNum w:abstractNumId="23" w15:restartNumberingAfterBreak="0">
+  <w:abstractNum w:abstractNumId="23">
     <w:nsid w:val="7F4D051E"/>
     <w:multiLevelType w:val="hybridMultilevel"/>
     <w:tmpl w:val="138647AC"/>
@@ -5058,7 +5013,7 @@
 </file>
 
 <file path=word/styles.xml><?xml version="1.0" encoding="utf-8"?>
-<w:styles xmlns:mc="http://schemas.openxmlformats.org/markup-compatibility/2006" xmlns:r="http://schemas.openxmlformats.org/officeDocument/2006/relationships" xmlns:w="http://schemas.openxmlformats.org/wordprocessingml/2006/main" xmlns:w14="http://schemas.microsoft.com/office/word/2010/wordml" xmlns:w15="http://schemas.microsoft.com/office/word/2012/wordml" xmlns:w16cex="http://schemas.microsoft.com/office/word/2018/wordml/cex" xmlns:w16cid="http://schemas.microsoft.com/office/word/2016/wordml/cid" xmlns:w16="http://schemas.microsoft.com/office/word/2018/wordml" xmlns:w16se="http://schemas.microsoft.com/office/word/2015/wordml/symex" mc:Ignorable="w14 w15 w16se w16cid w16 w16cex">
+<w:styles xmlns:mc="http://schemas.openxmlformats.org/markup-compatibility/2006" xmlns:r="http://schemas.openxmlformats.org/officeDocument/2006/relationships" xmlns:w="http://schemas.openxmlformats.org/wordprocessingml/2006/main" xmlns:w14="http://schemas.microsoft.com/office/word/2010/wordml" xmlns:w15="http://schemas.microsoft.com/office/word/2012/wordml" mc:Ignorable="w14 w15">
   <w:docDefaults>
     <w:rPrDefault>
       <w:rPr>
@@ -5074,7 +5029,7 @@
       </w:pPr>
     </w:pPrDefault>
   </w:docDefaults>
-  <w:latentStyles w:defLockedState="0" w:defUIPriority="99" w:defSemiHidden="0" w:defUnhideWhenUsed="0" w:defQFormat="0" w:count="376">
+  <w:latentStyles w:defLockedState="0" w:defUIPriority="99" w:defSemiHidden="0" w:defUnhideWhenUsed="0" w:defQFormat="0" w:count="371">
     <w:lsdException w:name="Normal" w:uiPriority="0" w:qFormat="1"/>
     <w:lsdException w:name="heading 1" w:uiPriority="9" w:qFormat="1"/>
     <w:lsdException w:name="heading 2" w:semiHidden="1" w:uiPriority="9" w:unhideWhenUsed="1" w:qFormat="1"/>
@@ -5446,23 +5401,18 @@
     <w:lsdException w:name="List Table 5 Dark Accent 6" w:uiPriority="50"/>
     <w:lsdException w:name="List Table 6 Colorful Accent 6" w:uiPriority="51"/>
     <w:lsdException w:name="List Table 7 Colorful Accent 6" w:uiPriority="52"/>
-    <w:lsdException w:name="Mention" w:semiHidden="1" w:unhideWhenUsed="1"/>
-    <w:lsdException w:name="Smart Hyperlink" w:semiHidden="1" w:unhideWhenUsed="1"/>
-    <w:lsdException w:name="Hashtag" w:semiHidden="1" w:unhideWhenUsed="1"/>
-    <w:lsdException w:name="Unresolved Mention" w:semiHidden="1" w:unhideWhenUsed="1"/>
-    <w:lsdException w:name="Smart Link" w:semiHidden="1" w:unhideWhenUsed="1"/>
   </w:latentStyles>
   <w:style w:type="paragraph" w:default="1" w:styleId="Normal">
     <w:name w:val="Normal"/>
     <w:qFormat/>
   </w:style>
-  <w:style w:type="character" w:default="1" w:styleId="Policepardfaut">
+  <w:style w:type="character" w:default="1" w:styleId="DefaultParagraphFont">
     <w:name w:val="Default Paragraph Font"/>
     <w:uiPriority w:val="1"/>
     <w:semiHidden/>
     <w:unhideWhenUsed/>
   </w:style>
-  <w:style w:type="table" w:default="1" w:styleId="TableauNormal">
+  <w:style w:type="table" w:default="1" w:styleId="TableNormal">
     <w:name w:val="Normal Table"/>
     <w:uiPriority w:val="99"/>
     <w:semiHidden/>
@@ -5477,16 +5427,16 @@
       </w:tblCellMar>
     </w:tblPr>
   </w:style>
-  <w:style w:type="numbering" w:default="1" w:styleId="Aucuneliste">
+  <w:style w:type="numbering" w:default="1" w:styleId="NoList">
     <w:name w:val="No List"/>
     <w:uiPriority w:val="99"/>
     <w:semiHidden/>
     <w:unhideWhenUsed/>
   </w:style>
-  <w:style w:type="paragraph" w:styleId="En-tte">
+  <w:style w:type="paragraph" w:styleId="Header">
     <w:name w:val="header"/>
     <w:basedOn w:val="Normal"/>
-    <w:link w:val="En-tteCar"/>
+    <w:link w:val="HeaderChar"/>
     <w:uiPriority w:val="99"/>
     <w:unhideWhenUsed/>
     <w:rsid w:val="000D12DB"/>
@@ -5498,17 +5448,17 @@
       <w:spacing w:after="0" w:line="240" w:lineRule="auto"/>
     </w:pPr>
   </w:style>
-  <w:style w:type="character" w:customStyle="1" w:styleId="En-tteCar">
-    <w:name w:val="En-tête Car"/>
-    <w:basedOn w:val="Policepardfaut"/>
-    <w:link w:val="En-tte"/>
+  <w:style w:type="character" w:customStyle="1" w:styleId="HeaderChar">
+    <w:name w:val="Header Char"/>
+    <w:basedOn w:val="DefaultParagraphFont"/>
+    <w:link w:val="Header"/>
     <w:uiPriority w:val="99"/>
     <w:rsid w:val="000D12DB"/>
   </w:style>
-  <w:style w:type="paragraph" w:styleId="Pieddepage">
+  <w:style w:type="paragraph" w:styleId="Footer">
     <w:name w:val="footer"/>
     <w:basedOn w:val="Normal"/>
-    <w:link w:val="PieddepageCar"/>
+    <w:link w:val="FooterChar"/>
     <w:uiPriority w:val="99"/>
     <w:unhideWhenUsed/>
     <w:rsid w:val="000D12DB"/>
@@ -5520,14 +5470,14 @@
       <w:spacing w:after="0" w:line="240" w:lineRule="auto"/>
     </w:pPr>
   </w:style>
-  <w:style w:type="character" w:customStyle="1" w:styleId="PieddepageCar">
-    <w:name w:val="Pied de page Car"/>
-    <w:basedOn w:val="Policepardfaut"/>
-    <w:link w:val="Pieddepage"/>
+  <w:style w:type="character" w:customStyle="1" w:styleId="FooterChar">
+    <w:name w:val="Footer Char"/>
+    <w:basedOn w:val="DefaultParagraphFont"/>
+    <w:link w:val="Footer"/>
     <w:uiPriority w:val="99"/>
     <w:rsid w:val="000D12DB"/>
   </w:style>
-  <w:style w:type="paragraph" w:styleId="Paragraphedeliste">
+  <w:style w:type="paragraph" w:styleId="ListParagraph">
     <w:name w:val="List Paragraph"/>
     <w:basedOn w:val="Normal"/>
     <w:uiPriority w:val="34"/>

</xml_diff>